<commit_message>
Planteamiento propuesta trabajo final
En reunión sostenida con Valeria, acordamos las partes del documento de entrega para que se trabaje en ello.
</commit_message>
<xml_diff>
--- a/Documentos/Proyecto final- Primera entrega.docx
+++ b/Documentos/Proyecto final- Primera entrega.docx
@@ -1,6 +1,6 @@
 
 <file path=word/document.xml><?xml version="1.0" encoding="utf-8"?>
-<w:document xmlns:wpc="http://schemas.microsoft.com/office/word/2010/wordprocessingCanvas" xmlns:mc="http://schemas.openxmlformats.org/markup-compatibility/2006" xmlns:o="urn:schemas-microsoft-com:office:office" xmlns:r="http://schemas.openxmlformats.org/officeDocument/2006/relationships" xmlns:m="http://schemas.openxmlformats.org/officeDocument/2006/math" xmlns:v="urn:schemas-microsoft-com:vml" xmlns:wp14="http://schemas.microsoft.com/office/word/2010/wordprocessingDrawing" xmlns:wp="http://schemas.openxmlformats.org/drawingml/2006/wordprocessingDrawing" xmlns:w10="urn:schemas-microsoft-com:office:word" xmlns:w="http://schemas.openxmlformats.org/wordprocessingml/2006/main" xmlns:w14="http://schemas.microsoft.com/office/word/2010/wordml" xmlns:w15="http://schemas.microsoft.com/office/word/2012/wordml" xmlns:wpg="http://schemas.microsoft.com/office/word/2010/wordprocessingGroup" xmlns:wpi="http://schemas.microsoft.com/office/word/2010/wordprocessingInk" xmlns:wne="http://schemas.microsoft.com/office/word/2006/wordml" xmlns:wps="http://schemas.microsoft.com/office/word/2010/wordprocessingShape" mc:Ignorable="w14 w15 wp14">
+<w:document xmlns:wpc="http://schemas.microsoft.com/office/word/2010/wordprocessingCanvas" xmlns:cx="http://schemas.microsoft.com/office/drawing/2014/chartex" xmlns:cx1="http://schemas.microsoft.com/office/drawing/2015/9/8/chartex" xmlns:cx2="http://schemas.microsoft.com/office/drawing/2015/10/21/chartex" xmlns:cx3="http://schemas.microsoft.com/office/drawing/2016/5/9/chartex" xmlns:cx4="http://schemas.microsoft.com/office/drawing/2016/5/10/chartex" xmlns:cx5="http://schemas.microsoft.com/office/drawing/2016/5/11/chartex" xmlns:cx6="http://schemas.microsoft.com/office/drawing/2016/5/12/chartex" xmlns:cx7="http://schemas.microsoft.com/office/drawing/2016/5/13/chartex" xmlns:cx8="http://schemas.microsoft.com/office/drawing/2016/5/14/chartex" xmlns:mc="http://schemas.openxmlformats.org/markup-compatibility/2006" xmlns:aink="http://schemas.microsoft.com/office/drawing/2016/ink" xmlns:am3d="http://schemas.microsoft.com/office/drawing/2017/model3d" xmlns:o="urn:schemas-microsoft-com:office:office" xmlns:r="http://schemas.openxmlformats.org/officeDocument/2006/relationships" xmlns:m="http://schemas.openxmlformats.org/officeDocument/2006/math" xmlns:v="urn:schemas-microsoft-com:vml" xmlns:wp14="http://schemas.microsoft.com/office/word/2010/wordprocessingDrawing" xmlns:wp="http://schemas.openxmlformats.org/drawingml/2006/wordprocessingDrawing" xmlns:w10="urn:schemas-microsoft-com:office:word" xmlns:w="http://schemas.openxmlformats.org/wordprocessingml/2006/main" xmlns:w14="http://schemas.microsoft.com/office/word/2010/wordml" xmlns:w15="http://schemas.microsoft.com/office/word/2012/wordml" xmlns:w16cex="http://schemas.microsoft.com/office/word/2018/wordml/cex" xmlns:w16cid="http://schemas.microsoft.com/office/word/2016/wordml/cid" xmlns:w16="http://schemas.microsoft.com/office/word/2018/wordml" xmlns:w16sdtdh="http://schemas.microsoft.com/office/word/2020/wordml/sdtdatahash" xmlns:w16se="http://schemas.microsoft.com/office/word/2015/wordml/symex" xmlns:wpg="http://schemas.microsoft.com/office/word/2010/wordprocessingGroup" xmlns:wpi="http://schemas.microsoft.com/office/word/2010/wordprocessingInk" xmlns:wne="http://schemas.microsoft.com/office/word/2006/wordml" xmlns:wps="http://schemas.microsoft.com/office/word/2010/wordprocessingShape" mc:Ignorable="w14 w15 w16se w16cid w16 w16cex w16sdtdh wp14">
   <w:body>
     <w:p>
       <w:pPr>
@@ -140,6 +140,55 @@
         </w:rPr>
         <w:t>Introducción</w:t>
       </w:r>
+      <w:r>
+        <w:rPr>
+          <w:rFonts w:ascii="Times New Roman" w:hAnsi="Times New Roman" w:cs="Times New Roman"/>
+          <w:b/>
+          <w:sz w:val="26"/>
+          <w:szCs w:val="26"/>
+        </w:rPr>
+        <w:t xml:space="preserve"> (</w:t>
+      </w:r>
+      <w:proofErr w:type="spellStart"/>
+      <w:r>
+        <w:rPr>
+          <w:rFonts w:ascii="Times New Roman" w:hAnsi="Times New Roman" w:cs="Times New Roman"/>
+          <w:b/>
+          <w:sz w:val="26"/>
+          <w:szCs w:val="26"/>
+        </w:rPr>
+        <w:t>Sufficient</w:t>
+      </w:r>
+      <w:proofErr w:type="spellEnd"/>
+      <w:r>
+        <w:rPr>
+          <w:rFonts w:ascii="Times New Roman" w:hAnsi="Times New Roman" w:cs="Times New Roman"/>
+          <w:b/>
+          <w:sz w:val="26"/>
+          <w:szCs w:val="26"/>
+        </w:rPr>
+        <w:t xml:space="preserve"> </w:t>
+      </w:r>
+      <w:proofErr w:type="spellStart"/>
+      <w:r>
+        <w:rPr>
+          <w:rFonts w:ascii="Times New Roman" w:hAnsi="Times New Roman" w:cs="Times New Roman"/>
+          <w:b/>
+          <w:sz w:val="26"/>
+          <w:szCs w:val="26"/>
+        </w:rPr>
+        <w:t>Background</w:t>
+      </w:r>
+      <w:proofErr w:type="spellEnd"/>
+      <w:r>
+        <w:rPr>
+          <w:rFonts w:ascii="Times New Roman" w:hAnsi="Times New Roman" w:cs="Times New Roman"/>
+          <w:b/>
+          <w:sz w:val="26"/>
+          <w:szCs w:val="26"/>
+        </w:rPr>
+        <w:t>)</w:t>
+      </w:r>
     </w:p>
     <w:p>
       <w:pPr>
@@ -156,14 +205,25 @@
           <w:szCs w:val="26"/>
         </w:rPr>
       </w:pPr>
-      <w:r>
-        <w:rPr>
-          <w:rFonts w:ascii="Times New Roman" w:hAnsi="Times New Roman" w:cs="Times New Roman"/>
-          <w:b/>
-          <w:sz w:val="26"/>
-          <w:szCs w:val="26"/>
-        </w:rPr>
-        <w:t>Datos</w:t>
+      <w:proofErr w:type="gramStart"/>
+      <w:r>
+        <w:rPr>
+          <w:rFonts w:ascii="Times New Roman" w:hAnsi="Times New Roman" w:cs="Times New Roman"/>
+          <w:b/>
+          <w:sz w:val="26"/>
+          <w:szCs w:val="26"/>
+        </w:rPr>
+        <w:t>Problema a tratar</w:t>
+      </w:r>
+      <w:proofErr w:type="gramEnd"/>
+      <w:r>
+        <w:rPr>
+          <w:rFonts w:ascii="Times New Roman" w:hAnsi="Times New Roman" w:cs="Times New Roman"/>
+          <w:b/>
+          <w:sz w:val="26"/>
+          <w:szCs w:val="26"/>
+        </w:rPr>
+        <w:t xml:space="preserve">: Realizar la predicción de bolsa de energía eléctrica del MEM a partir de datos disponibles del operador del mercado u otras fuentes. </w:t>
       </w:r>
     </w:p>
     <w:p>
@@ -188,10 +248,122 @@
           <w:sz w:val="26"/>
           <w:szCs w:val="26"/>
         </w:rPr>
+        <w:t>Datos</w:t>
+      </w:r>
+      <w:r>
+        <w:rPr>
+          <w:rFonts w:ascii="Times New Roman" w:hAnsi="Times New Roman" w:cs="Times New Roman"/>
+          <w:b/>
+          <w:sz w:val="26"/>
+          <w:szCs w:val="26"/>
+        </w:rPr>
+        <w:t xml:space="preserve">: Fuente XM (tal y tal página), índice de niño que se obtiene de </w:t>
+      </w:r>
+      <w:proofErr w:type="spellStart"/>
+      <w:r>
+        <w:rPr>
+          <w:rFonts w:ascii="Times New Roman" w:hAnsi="Times New Roman" w:cs="Times New Roman"/>
+          <w:b/>
+          <w:sz w:val="26"/>
+          <w:szCs w:val="26"/>
+        </w:rPr>
+        <w:t>xxxx</w:t>
+      </w:r>
+      <w:proofErr w:type="spellEnd"/>
+      <w:r>
+        <w:rPr>
+          <w:rFonts w:ascii="Times New Roman" w:hAnsi="Times New Roman" w:cs="Times New Roman"/>
+          <w:b/>
+          <w:sz w:val="26"/>
+          <w:szCs w:val="26"/>
+        </w:rPr>
+        <w:t>.</w:t>
+      </w:r>
+    </w:p>
+    <w:p>
+      <w:pPr>
+        <w:pStyle w:val="Prrafodelista"/>
+        <w:numPr>
+          <w:ilvl w:val="0"/>
+          <w:numId w:val="1"/>
+        </w:numPr>
+        <w:jc w:val="both"/>
+        <w:rPr>
+          <w:rFonts w:ascii="Times New Roman" w:hAnsi="Times New Roman" w:cs="Times New Roman"/>
+          <w:b/>
+          <w:sz w:val="26"/>
+          <w:szCs w:val="26"/>
+        </w:rPr>
+      </w:pPr>
+      <w:r>
+        <w:rPr>
+          <w:rFonts w:ascii="Times New Roman" w:hAnsi="Times New Roman" w:cs="Times New Roman"/>
+          <w:b/>
+          <w:sz w:val="26"/>
+          <w:szCs w:val="26"/>
+        </w:rPr>
         <w:t>Métodos</w:t>
       </w:r>
-      <w:bookmarkStart w:id="0" w:name="_GoBack"/>
-      <w:bookmarkEnd w:id="0"/>
+      <w:r>
+        <w:rPr>
+          <w:rFonts w:ascii="Times New Roman" w:hAnsi="Times New Roman" w:cs="Times New Roman"/>
+          <w:b/>
+          <w:sz w:val="26"/>
+          <w:szCs w:val="26"/>
+        </w:rPr>
+        <w:t xml:space="preserve">: </w:t>
+      </w:r>
+      <w:proofErr w:type="spellStart"/>
+      <w:r>
+        <w:rPr>
+          <w:rFonts w:ascii="Times New Roman" w:hAnsi="Times New Roman" w:cs="Times New Roman"/>
+          <w:b/>
+          <w:sz w:val="26"/>
+          <w:szCs w:val="26"/>
+        </w:rPr>
+        <w:t>XGBoost</w:t>
+      </w:r>
+      <w:proofErr w:type="spellEnd"/>
+      <w:r>
+        <w:rPr>
+          <w:rFonts w:ascii="Times New Roman" w:hAnsi="Times New Roman" w:cs="Times New Roman"/>
+          <w:b/>
+          <w:sz w:val="26"/>
+          <w:szCs w:val="26"/>
+        </w:rPr>
+        <w:t xml:space="preserve">, o realizar la predicción de acuerdo con modelos bayesianos para predecir la probabilidad de obtener el valor (ejemplo: NG </w:t>
+      </w:r>
+      <w:proofErr w:type="spellStart"/>
+      <w:r>
+        <w:rPr>
+          <w:rFonts w:ascii="Times New Roman" w:hAnsi="Times New Roman" w:cs="Times New Roman"/>
+          <w:b/>
+          <w:sz w:val="26"/>
+          <w:szCs w:val="26"/>
+        </w:rPr>
+        <w:t>Boost</w:t>
+      </w:r>
+      <w:proofErr w:type="spellEnd"/>
+      <w:r>
+        <w:rPr>
+          <w:rFonts w:ascii="Times New Roman" w:hAnsi="Times New Roman" w:cs="Times New Roman"/>
+          <w:b/>
+          <w:sz w:val="26"/>
+          <w:szCs w:val="26"/>
+        </w:rPr>
+        <w:t xml:space="preserve">, </w:t>
+      </w:r>
+      <w:proofErr w:type="spellStart"/>
+      <w:r>
+        <w:rPr>
+          <w:rFonts w:ascii="Times New Roman" w:hAnsi="Times New Roman" w:cs="Times New Roman"/>
+          <w:b/>
+          <w:sz w:val="26"/>
+          <w:szCs w:val="26"/>
+        </w:rPr>
+        <w:t>XGBoost</w:t>
+      </w:r>
+      <w:proofErr w:type="spellEnd"/>
     </w:p>
     <w:sectPr>
       <w:pgSz w:w="12240" w:h="15840"/>
@@ -204,7 +376,7 @@
 </file>
 
 <file path=word/numbering.xml><?xml version="1.0" encoding="utf-8"?>
-<w:numbering xmlns:wpc="http://schemas.microsoft.com/office/word/2010/wordprocessingCanvas" xmlns:mc="http://schemas.openxmlformats.org/markup-compatibility/2006" xmlns:o="urn:schemas-microsoft-com:office:office" xmlns:r="http://schemas.openxmlformats.org/officeDocument/2006/relationships" xmlns:m="http://schemas.openxmlformats.org/officeDocument/2006/math" xmlns:v="urn:schemas-microsoft-com:vml" xmlns:wp14="http://schemas.microsoft.com/office/word/2010/wordprocessingDrawing" xmlns:wp="http://schemas.openxmlformats.org/drawingml/2006/wordprocessingDrawing" xmlns:w10="urn:schemas-microsoft-com:office:word" xmlns:w="http://schemas.openxmlformats.org/wordprocessingml/2006/main" xmlns:w14="http://schemas.microsoft.com/office/word/2010/wordml" xmlns:w15="http://schemas.microsoft.com/office/word/2012/wordml" xmlns:wpg="http://schemas.microsoft.com/office/word/2010/wordprocessingGroup" xmlns:wpi="http://schemas.microsoft.com/office/word/2010/wordprocessingInk" xmlns:wne="http://schemas.microsoft.com/office/word/2006/wordml" xmlns:wps="http://schemas.microsoft.com/office/word/2010/wordprocessingShape" mc:Ignorable="w14 w15 wp14">
+<w:numbering xmlns:wpc="http://schemas.microsoft.com/office/word/2010/wordprocessingCanvas" xmlns:cx="http://schemas.microsoft.com/office/drawing/2014/chartex" xmlns:cx1="http://schemas.microsoft.com/office/drawing/2015/9/8/chartex" xmlns:cx2="http://schemas.microsoft.com/office/drawing/2015/10/21/chartex" xmlns:cx3="http://schemas.microsoft.com/office/drawing/2016/5/9/chartex" xmlns:cx4="http://schemas.microsoft.com/office/drawing/2016/5/10/chartex" xmlns:cx5="http://schemas.microsoft.com/office/drawing/2016/5/11/chartex" xmlns:cx6="http://schemas.microsoft.com/office/drawing/2016/5/12/chartex" xmlns:cx7="http://schemas.microsoft.com/office/drawing/2016/5/13/chartex" xmlns:cx8="http://schemas.microsoft.com/office/drawing/2016/5/14/chartex" xmlns:mc="http://schemas.openxmlformats.org/markup-compatibility/2006" xmlns:aink="http://schemas.microsoft.com/office/drawing/2016/ink" xmlns:am3d="http://schemas.microsoft.com/office/drawing/2017/model3d" xmlns:o="urn:schemas-microsoft-com:office:office" xmlns:r="http://schemas.openxmlformats.org/officeDocument/2006/relationships" xmlns:m="http://schemas.openxmlformats.org/officeDocument/2006/math" xmlns:v="urn:schemas-microsoft-com:vml" xmlns:wp14="http://schemas.microsoft.com/office/word/2010/wordprocessingDrawing" xmlns:wp="http://schemas.openxmlformats.org/drawingml/2006/wordprocessingDrawing" xmlns:w10="urn:schemas-microsoft-com:office:word" xmlns:w="http://schemas.openxmlformats.org/wordprocessingml/2006/main" xmlns:w14="http://schemas.microsoft.com/office/word/2010/wordml" xmlns:w15="http://schemas.microsoft.com/office/word/2012/wordml" xmlns:w16cex="http://schemas.microsoft.com/office/word/2018/wordml/cex" xmlns:w16cid="http://schemas.microsoft.com/office/word/2016/wordml/cid" xmlns:w16="http://schemas.microsoft.com/office/word/2018/wordml" xmlns:w16sdtdh="http://schemas.microsoft.com/office/word/2020/wordml/sdtdatahash" xmlns:w16se="http://schemas.microsoft.com/office/word/2015/wordml/symex" xmlns:wpg="http://schemas.microsoft.com/office/word/2010/wordprocessingGroup" xmlns:wpi="http://schemas.microsoft.com/office/word/2010/wordprocessingInk" xmlns:wne="http://schemas.microsoft.com/office/word/2006/wordml" xmlns:wps="http://schemas.microsoft.com/office/word/2010/wordprocessingShape" mc:Ignorable="w14 w15 w16se w16cid w16 w16cex w16sdtdh wp14">
   <w:abstractNum w:abstractNumId="0" w15:restartNumberingAfterBreak="0">
     <w:nsid w:val="50CB4CAA"/>
     <w:multiLevelType w:val="hybridMultilevel"/>
@@ -301,7 +473,7 @@
 </file>
 
 <file path=word/styles.xml><?xml version="1.0" encoding="utf-8"?>
-<w:styles xmlns:mc="http://schemas.openxmlformats.org/markup-compatibility/2006" xmlns:r="http://schemas.openxmlformats.org/officeDocument/2006/relationships" xmlns:w="http://schemas.openxmlformats.org/wordprocessingml/2006/main" xmlns:w14="http://schemas.microsoft.com/office/word/2010/wordml" xmlns:w15="http://schemas.microsoft.com/office/word/2012/wordml" mc:Ignorable="w14 w15">
+<w:styles xmlns:mc="http://schemas.openxmlformats.org/markup-compatibility/2006" xmlns:r="http://schemas.openxmlformats.org/officeDocument/2006/relationships" xmlns:w="http://schemas.openxmlformats.org/wordprocessingml/2006/main" xmlns:w14="http://schemas.microsoft.com/office/word/2010/wordml" xmlns:w15="http://schemas.microsoft.com/office/word/2012/wordml" xmlns:w16cex="http://schemas.microsoft.com/office/word/2018/wordml/cex" xmlns:w16cid="http://schemas.microsoft.com/office/word/2016/wordml/cid" xmlns:w16="http://schemas.microsoft.com/office/word/2018/wordml" xmlns:w16sdtdh="http://schemas.microsoft.com/office/word/2020/wordml/sdtdatahash" xmlns:w16se="http://schemas.microsoft.com/office/word/2015/wordml/symex" mc:Ignorable="w14 w15 w16se w16cid w16 w16cex w16sdtdh">
   <w:docDefaults>
     <w:rPrDefault>
       <w:rPr>
@@ -317,7 +489,7 @@
       </w:pPr>
     </w:pPrDefault>
   </w:docDefaults>
-  <w:latentStyles w:defLockedState="0" w:defUIPriority="99" w:defSemiHidden="0" w:defUnhideWhenUsed="0" w:defQFormat="0" w:count="371">
+  <w:latentStyles w:defLockedState="0" w:defUIPriority="99" w:defSemiHidden="0" w:defUnhideWhenUsed="0" w:defQFormat="0" w:count="376">
     <w:lsdException w:name="Normal" w:uiPriority="0" w:qFormat="1"/>
     <w:lsdException w:name="heading 1" w:uiPriority="9" w:qFormat="1"/>
     <w:lsdException w:name="heading 2" w:semiHidden="1" w:uiPriority="9" w:unhideWhenUsed="1" w:qFormat="1"/>
@@ -423,7 +595,6 @@
     <w:lsdException w:name="HTML Sample" w:semiHidden="1" w:unhideWhenUsed="1"/>
     <w:lsdException w:name="HTML Typewriter" w:semiHidden="1" w:unhideWhenUsed="1"/>
     <w:lsdException w:name="HTML Variable" w:semiHidden="1" w:unhideWhenUsed="1"/>
-    <w:lsdException w:name="Normal Table" w:semiHidden="1" w:unhideWhenUsed="1"/>
     <w:lsdException w:name="annotation subject" w:semiHidden="1" w:unhideWhenUsed="1"/>
     <w:lsdException w:name="No List" w:semiHidden="1" w:unhideWhenUsed="1"/>
     <w:lsdException w:name="Outline List 1" w:semiHidden="1" w:unhideWhenUsed="1"/>
@@ -466,11 +637,8 @@
     <w:lsdException w:name="Table Contemporary" w:semiHidden="1" w:unhideWhenUsed="1"/>
     <w:lsdException w:name="Table Elegant" w:semiHidden="1" w:unhideWhenUsed="1"/>
     <w:lsdException w:name="Table Professional" w:semiHidden="1" w:unhideWhenUsed="1"/>
-    <w:lsdException w:name="Table Subtle 1" w:semiHidden="1" w:unhideWhenUsed="1"/>
     <w:lsdException w:name="Table Subtle 2" w:semiHidden="1" w:unhideWhenUsed="1"/>
     <w:lsdException w:name="Table Web 1" w:semiHidden="1" w:unhideWhenUsed="1"/>
-    <w:lsdException w:name="Table Web 2" w:semiHidden="1" w:unhideWhenUsed="1"/>
-    <w:lsdException w:name="Table Web 3" w:semiHidden="1" w:unhideWhenUsed="1"/>
     <w:lsdException w:name="Balloon Text" w:semiHidden="1" w:unhideWhenUsed="1"/>
     <w:lsdException w:name="Table Grid" w:uiPriority="39"/>
     <w:lsdException w:name="Table Theme" w:semiHidden="1" w:unhideWhenUsed="1"/>
@@ -689,6 +857,11 @@
     <w:lsdException w:name="List Table 5 Dark Accent 6" w:uiPriority="50"/>
     <w:lsdException w:name="List Table 6 Colorful Accent 6" w:uiPriority="51"/>
     <w:lsdException w:name="List Table 7 Colorful Accent 6" w:uiPriority="52"/>
+    <w:lsdException w:name="Mention" w:semiHidden="1" w:unhideWhenUsed="1"/>
+    <w:lsdException w:name="Smart Hyperlink" w:semiHidden="1" w:unhideWhenUsed="1"/>
+    <w:lsdException w:name="Hashtag" w:semiHidden="1" w:unhideWhenUsed="1"/>
+    <w:lsdException w:name="Unresolved Mention" w:semiHidden="1" w:unhideWhenUsed="1"/>
+    <w:lsdException w:name="Smart Link" w:semiHidden="1" w:unhideWhenUsed="1"/>
   </w:latentStyles>
   <w:style w:type="paragraph" w:default="1" w:styleId="Normal">
     <w:name w:val="Normal"/>

</xml_diff>

<commit_message>
Resumen, Intro, referencia y aporte en Presentación del problema
Se agregó en el archivo de trabajo Word de la primera entrega del proyecto final el Resumen, introducción, propuesta presentación del problema y primera referencia.
</commit_message>
<xml_diff>
--- a/Documentos/Proyecto final- Primera entrega.docx
+++ b/Documentos/Proyecto final- Primera entrega.docx
@@ -1,6 +1,6 @@
 
 <file path=word/document.xml><?xml version="1.0" encoding="utf-8"?>
-<w:document xmlns:wpc="http://schemas.microsoft.com/office/word/2010/wordprocessingCanvas" xmlns:cx="http://schemas.microsoft.com/office/drawing/2014/chartex" xmlns:cx1="http://schemas.microsoft.com/office/drawing/2015/9/8/chartex" xmlns:cx2="http://schemas.microsoft.com/office/drawing/2015/10/21/chartex" xmlns:cx3="http://schemas.microsoft.com/office/drawing/2016/5/9/chartex" xmlns:cx4="http://schemas.microsoft.com/office/drawing/2016/5/10/chartex" xmlns:cx5="http://schemas.microsoft.com/office/drawing/2016/5/11/chartex" xmlns:cx6="http://schemas.microsoft.com/office/drawing/2016/5/12/chartex" xmlns:cx7="http://schemas.microsoft.com/office/drawing/2016/5/13/chartex" xmlns:cx8="http://schemas.microsoft.com/office/drawing/2016/5/14/chartex" xmlns:mc="http://schemas.openxmlformats.org/markup-compatibility/2006" xmlns:aink="http://schemas.microsoft.com/office/drawing/2016/ink" xmlns:am3d="http://schemas.microsoft.com/office/drawing/2017/model3d" xmlns:o="urn:schemas-microsoft-com:office:office" xmlns:r="http://schemas.openxmlformats.org/officeDocument/2006/relationships" xmlns:m="http://schemas.openxmlformats.org/officeDocument/2006/math" xmlns:v="urn:schemas-microsoft-com:vml" xmlns:wp14="http://schemas.microsoft.com/office/word/2010/wordprocessingDrawing" xmlns:wp="http://schemas.openxmlformats.org/drawingml/2006/wordprocessingDrawing" xmlns:w10="urn:schemas-microsoft-com:office:word" xmlns:w="http://schemas.openxmlformats.org/wordprocessingml/2006/main" xmlns:w14="http://schemas.microsoft.com/office/word/2010/wordml" xmlns:w15="http://schemas.microsoft.com/office/word/2012/wordml" xmlns:w16cex="http://schemas.microsoft.com/office/word/2018/wordml/cex" xmlns:w16cid="http://schemas.microsoft.com/office/word/2016/wordml/cid" xmlns:w16="http://schemas.microsoft.com/office/word/2018/wordml" xmlns:w16sdtdh="http://schemas.microsoft.com/office/word/2020/wordml/sdtdatahash" xmlns:w16se="http://schemas.microsoft.com/office/word/2015/wordml/symex" xmlns:wpg="http://schemas.microsoft.com/office/word/2010/wordprocessingGroup" xmlns:wpi="http://schemas.microsoft.com/office/word/2010/wordprocessingInk" xmlns:wne="http://schemas.microsoft.com/office/word/2006/wordml" xmlns:wps="http://schemas.microsoft.com/office/word/2010/wordprocessingShape" mc:Ignorable="w14 w15 w16se w16cid w16 w16cex w16sdtdh wp14">
+<w:document xmlns:wpc="http://schemas.microsoft.com/office/word/2010/wordprocessingCanvas" xmlns:mc="http://schemas.openxmlformats.org/markup-compatibility/2006" xmlns:o="urn:schemas-microsoft-com:office:office" xmlns:r="http://schemas.openxmlformats.org/officeDocument/2006/relationships" xmlns:m="http://schemas.openxmlformats.org/officeDocument/2006/math" xmlns:v="urn:schemas-microsoft-com:vml" xmlns:wp14="http://schemas.microsoft.com/office/word/2010/wordprocessingDrawing" xmlns:wp="http://schemas.openxmlformats.org/drawingml/2006/wordprocessingDrawing" xmlns:w10="urn:schemas-microsoft-com:office:word" xmlns:w="http://schemas.openxmlformats.org/wordprocessingml/2006/main" xmlns:w14="http://schemas.microsoft.com/office/word/2010/wordml" xmlns:w15="http://schemas.microsoft.com/office/word/2012/wordml" xmlns:wpg="http://schemas.microsoft.com/office/word/2010/wordprocessingGroup" xmlns:wpi="http://schemas.microsoft.com/office/word/2010/wordprocessingInk" xmlns:wne="http://schemas.microsoft.com/office/word/2006/wordml" xmlns:wps="http://schemas.microsoft.com/office/word/2010/wordprocessingShape" mc:Ignorable="w14 w15 wp14">
   <w:body>
     <w:p>
       <w:pPr>
@@ -37,7 +37,55 @@
           <w:sz w:val="32"/>
           <w:szCs w:val="32"/>
         </w:rPr>
-        <w:t>Predicción del precio de bolsa de energía eléctrica del mercado eléctrico mayorista Colombiano.</w:t>
+        <w:t xml:space="preserve">Predicción del precio de bolsa de energía eléctrica del </w:t>
+      </w:r>
+      <w:r>
+        <w:rPr>
+          <w:rFonts w:ascii="Times New Roman" w:hAnsi="Times New Roman" w:cs="Times New Roman"/>
+          <w:sz w:val="32"/>
+          <w:szCs w:val="32"/>
+        </w:rPr>
+        <w:t>M</w:t>
+      </w:r>
+      <w:r>
+        <w:rPr>
+          <w:rFonts w:ascii="Times New Roman" w:hAnsi="Times New Roman" w:cs="Times New Roman"/>
+          <w:sz w:val="32"/>
+          <w:szCs w:val="32"/>
+        </w:rPr>
+        <w:t xml:space="preserve">ercado </w:t>
+      </w:r>
+      <w:r>
+        <w:rPr>
+          <w:rFonts w:ascii="Times New Roman" w:hAnsi="Times New Roman" w:cs="Times New Roman"/>
+          <w:sz w:val="32"/>
+          <w:szCs w:val="32"/>
+        </w:rPr>
+        <w:t>E</w:t>
+      </w:r>
+      <w:r>
+        <w:rPr>
+          <w:rFonts w:ascii="Times New Roman" w:hAnsi="Times New Roman" w:cs="Times New Roman"/>
+          <w:sz w:val="32"/>
+          <w:szCs w:val="32"/>
+        </w:rPr>
+        <w:t xml:space="preserve">léctrico </w:t>
+      </w:r>
+      <w:r>
+        <w:rPr>
+          <w:rFonts w:ascii="Times New Roman" w:hAnsi="Times New Roman" w:cs="Times New Roman"/>
+          <w:sz w:val="32"/>
+          <w:szCs w:val="32"/>
+        </w:rPr>
+        <w:t>M</w:t>
+      </w:r>
+      <w:r>
+        <w:rPr>
+          <w:rFonts w:ascii="Times New Roman" w:hAnsi="Times New Roman" w:cs="Times New Roman"/>
+          <w:sz w:val="32"/>
+          <w:szCs w:val="32"/>
+        </w:rPr>
+        <w:t>ayorista Colombiano.</w:t>
       </w:r>
     </w:p>
     <w:p>
@@ -83,37 +131,46 @@
         <w:jc w:val="both"/>
         <w:rPr>
           <w:rFonts w:ascii="Times New Roman" w:hAnsi="Times New Roman" w:cs="Times New Roman"/>
+          <w:b/>
+          <w:sz w:val="26"/>
+          <w:szCs w:val="26"/>
+        </w:rPr>
+      </w:pPr>
+      <w:r>
+        <w:rPr>
+          <w:rFonts w:ascii="Times New Roman" w:hAnsi="Times New Roman" w:cs="Times New Roman"/>
           <w:sz w:val="36"/>
           <w:szCs w:val="36"/>
         </w:rPr>
-      </w:pPr>
-      <w:r>
-        <w:rPr>
-          <w:rFonts w:ascii="Times New Roman" w:hAnsi="Times New Roman" w:cs="Times New Roman"/>
-          <w:sz w:val="36"/>
-          <w:szCs w:val="36"/>
-        </w:rPr>
         <w:tab/>
       </w:r>
+      <w:r>
+        <w:rPr>
+          <w:rFonts w:ascii="Times New Roman" w:hAnsi="Times New Roman" w:cs="Times New Roman"/>
+          <w:b/>
+          <w:sz w:val="26"/>
+          <w:szCs w:val="26"/>
+        </w:rPr>
+        <w:t>Resumen</w:t>
+      </w:r>
     </w:p>
     <w:p>
       <w:pPr>
         <w:jc w:val="both"/>
         <w:rPr>
           <w:rFonts w:ascii="Times New Roman" w:hAnsi="Times New Roman" w:cs="Times New Roman"/>
-          <w:b/>
-          <w:sz w:val="26"/>
-          <w:szCs w:val="26"/>
-        </w:rPr>
-      </w:pPr>
-      <w:r>
-        <w:rPr>
-          <w:rFonts w:ascii="Times New Roman" w:hAnsi="Times New Roman" w:cs="Times New Roman"/>
-          <w:b/>
-          <w:sz w:val="26"/>
-          <w:szCs w:val="26"/>
-        </w:rPr>
-        <w:t>Resumen</w:t>
+          <w:sz w:val="24"/>
+          <w:szCs w:val="24"/>
+        </w:rPr>
+      </w:pPr>
+      <w:r>
+        <w:rPr>
+          <w:rFonts w:ascii="Times New Roman" w:hAnsi="Times New Roman" w:cs="Times New Roman"/>
+          <w:sz w:val="24"/>
+          <w:szCs w:val="24"/>
+          <w:highlight w:val="yellow"/>
+        </w:rPr>
+        <w:t>El precio de bolsa de energía eléctrica del Mercado Eléctrico Mayorista (MEM) Colombiano está dado por diversos factores para que los generadores, consumidores  y comercializadores puedan operar de manera adecuada para que la demanda energética del país pueda estar regulada y se cuente con la distribución adecuada para todos los rincones del país. Es por ello que es fundamental el análisis de este mercado para que a medida que pase el tiempo, los agentes que participan en este mercado puedan identificar factores de riesgo más rápido y así, tomar las mejores decisiones para la economía y  distribución de energía del país.</w:t>
       </w:r>
     </w:p>
     <w:p>
@@ -192,6 +249,138 @@
     </w:p>
     <w:p>
       <w:pPr>
+        <w:jc w:val="both"/>
+        <w:rPr>
+          <w:rFonts w:ascii="Times New Roman" w:hAnsi="Times New Roman" w:cs="Times New Roman"/>
+          <w:b/>
+          <w:sz w:val="26"/>
+          <w:szCs w:val="26"/>
+          <w:highlight w:val="yellow"/>
+        </w:rPr>
+      </w:pPr>
+      <w:r>
+        <w:rPr>
+          <w:rFonts w:ascii="Times New Roman" w:hAnsi="Times New Roman" w:cs="Times New Roman"/>
+          <w:sz w:val="24"/>
+          <w:szCs w:val="24"/>
+          <w:highlight w:val="yellow"/>
+        </w:rPr>
+        <w:t xml:space="preserve">El mercado eléctrico Colombiano es un mercado competitivo en donde participan generadores, transmisores, distribuidores, consumidores y comercializadores de energía. Este mercado se divide en dos segmentos: Corto y  largo plazo, sin embargo, en el siguiente documento se presentará el análisis del mercado en corto plazo por medio de la bolsa de energía de Colombia, la cual es  administrada por XM,  en donde genera la participación de generadores y comercializadores de energía para su compra y venta a precio de bolsa, con el objetivo de establecer la demanda adecuada de energía en el país. </w:t>
+      </w:r>
+    </w:p>
+    <w:p>
+      <w:pPr>
+        <w:jc w:val="both"/>
+        <w:rPr>
+          <w:rFonts w:ascii="Times New Roman" w:hAnsi="Times New Roman" w:cs="Times New Roman"/>
+          <w:b/>
+          <w:sz w:val="26"/>
+          <w:szCs w:val="26"/>
+          <w:highlight w:val="yellow"/>
+        </w:rPr>
+      </w:pPr>
+      <w:r>
+        <w:rPr>
+          <w:rFonts w:ascii="Times New Roman" w:hAnsi="Times New Roman" w:cs="Times New Roman"/>
+          <w:sz w:val="24"/>
+          <w:szCs w:val="24"/>
+          <w:highlight w:val="yellow"/>
+        </w:rPr>
+        <w:t xml:space="preserve">De acuerdo con Poveda (2012),  el precio de bolsa está dado por la recolección de información de la generación de energía real que consta de los datos medidos, adquiridos hora a hora, de cada uno de los generadores que se encuentren activos en el mercado.  A su vez, los comercializadores deben reportar los consumos de sus clientes no regulados para que, al día siguiente se cuente con las lecturas de los contadores de energía para que dicha información sea enviada de forma electrónica al ASIC (Administrador del Sistema de Intercambios Comerciales). </w:t>
+      </w:r>
+    </w:p>
+    <w:p>
+      <w:pPr>
+        <w:jc w:val="both"/>
+        <w:rPr>
+          <w:rFonts w:ascii="Times New Roman" w:hAnsi="Times New Roman" w:cs="Times New Roman"/>
+          <w:sz w:val="24"/>
+          <w:szCs w:val="24"/>
+          <w:highlight w:val="yellow"/>
+        </w:rPr>
+      </w:pPr>
+      <w:r>
+        <w:rPr>
+          <w:rFonts w:ascii="Times New Roman" w:hAnsi="Times New Roman" w:cs="Times New Roman"/>
+          <w:sz w:val="24"/>
+          <w:szCs w:val="24"/>
+          <w:highlight w:val="yellow"/>
+        </w:rPr>
+        <w:t xml:space="preserve">Poveda (2012) afirma que el despacho ideal es programa de generación que está dado por el uso de los recursos más económicos hasta cubrir la demanda doméstica real, más las Transacciones Internacionales de Electricidad de Corto Plazo - TIE (exportaciones como demanda e importaciones como generación), más las pérdidas del STN (Sistema de Transmisión Nacional). Teniendo en cuenta lo anterior, El precio de bolsa está dado por el precio de oferta del recurso marginal no inflexible obtenido por medio del despacho ideal, el cual es utilizado para valorar los intercambios en bolsa.  </w:t>
+      </w:r>
+    </w:p>
+    <w:p>
+      <w:pPr>
+        <w:jc w:val="both"/>
+        <w:rPr>
+          <w:rFonts w:ascii="Times New Roman" w:hAnsi="Times New Roman" w:cs="Times New Roman"/>
+          <w:sz w:val="24"/>
+          <w:szCs w:val="24"/>
+          <w:highlight w:val="yellow"/>
+        </w:rPr>
+      </w:pPr>
+      <w:r>
+        <w:rPr>
+          <w:rFonts w:ascii="Times New Roman" w:hAnsi="Times New Roman" w:cs="Times New Roman"/>
+          <w:sz w:val="24"/>
+          <w:szCs w:val="24"/>
+          <w:highlight w:val="yellow"/>
+        </w:rPr>
+        <w:t xml:space="preserve">El correcto funcionamiento del mercado eléctrico es fundamental para el análisis de la demanda de energía en el país, si es necesario realizar estrategias en el manejo de los recursos  naturales con </w:t>
+      </w:r>
+      <w:r>
+        <w:rPr>
+          <w:rFonts w:ascii="Times New Roman" w:hAnsi="Times New Roman" w:cs="Times New Roman"/>
+          <w:sz w:val="24"/>
+          <w:szCs w:val="24"/>
+          <w:highlight w:val="yellow"/>
+        </w:rPr>
+        <w:lastRenderedPageBreak/>
+        <w:t>los que se genera energía, si la dinámica de compra y venta de energía está siendo óptima para la economía y sociedad Colombiana. Generar una proyección de estos precios permite poder hacer inferencia acerca de cómo el mercado puede estar funcionando y aunque este sea un sistema fluctuante, se puede generar predicciones acerca de su comportamiento.</w:t>
+      </w:r>
+    </w:p>
+    <w:p>
+      <w:pPr>
+        <w:ind w:left="360"/>
+        <w:jc w:val="both"/>
+        <w:rPr>
+          <w:rFonts w:ascii="Times New Roman" w:hAnsi="Times New Roman" w:cs="Times New Roman"/>
+          <w:sz w:val="24"/>
+          <w:szCs w:val="24"/>
+        </w:rPr>
+      </w:pPr>
+      <w:r>
+        <w:rPr>
+          <w:rFonts w:ascii="Times New Roman" w:hAnsi="Times New Roman" w:cs="Times New Roman"/>
+          <w:sz w:val="24"/>
+          <w:szCs w:val="24"/>
+          <w:highlight w:val="yellow"/>
+        </w:rPr>
+        <w:t xml:space="preserve">En el siguiente documento se encuentra el análisis preliminar acerca de los datos recaudados para la predicción de del precio de bolsa de energía eléctrica del mercado eléctrico mayorista Colombiano, en donde se implementará un modelo de Machine </w:t>
+      </w:r>
+      <w:proofErr w:type="spellStart"/>
+      <w:r>
+        <w:rPr>
+          <w:rFonts w:ascii="Times New Roman" w:hAnsi="Times New Roman" w:cs="Times New Roman"/>
+          <w:sz w:val="24"/>
+          <w:szCs w:val="24"/>
+          <w:highlight w:val="yellow"/>
+        </w:rPr>
+        <w:t>Learning</w:t>
+      </w:r>
+      <w:proofErr w:type="spellEnd"/>
+      <w:r>
+        <w:rPr>
+          <w:rFonts w:ascii="Times New Roman" w:hAnsi="Times New Roman" w:cs="Times New Roman"/>
+          <w:sz w:val="24"/>
+          <w:szCs w:val="24"/>
+          <w:highlight w:val="yellow"/>
+        </w:rPr>
+        <w:t xml:space="preserve"> automático en una aplicación web, que permitirá modelar futuros precios de bolsa y con ello, tomar decisiones comerciales basadas en los datos adquiridos.</w:t>
+      </w:r>
+    </w:p>
+    <w:p>
+      <w:pPr>
         <w:pStyle w:val="Prrafodelista"/>
         <w:numPr>
           <w:ilvl w:val="0"/>
@@ -205,26 +394,45 @@
           <w:szCs w:val="26"/>
         </w:rPr>
       </w:pPr>
-      <w:proofErr w:type="gramStart"/>
-      <w:r>
-        <w:rPr>
-          <w:rFonts w:ascii="Times New Roman" w:hAnsi="Times New Roman" w:cs="Times New Roman"/>
-          <w:b/>
-          <w:sz w:val="26"/>
-          <w:szCs w:val="26"/>
-        </w:rPr>
-        <w:t>Problema a tratar</w:t>
-      </w:r>
-      <w:proofErr w:type="gramEnd"/>
-      <w:r>
-        <w:rPr>
-          <w:rFonts w:ascii="Times New Roman" w:hAnsi="Times New Roman" w:cs="Times New Roman"/>
-          <w:b/>
-          <w:sz w:val="26"/>
-          <w:szCs w:val="26"/>
-        </w:rPr>
-        <w:t xml:space="preserve">: Realizar la predicción de bolsa de energía eléctrica del MEM a partir de datos disponibles del operador del mercado u otras fuentes. </w:t>
-      </w:r>
+      <w:r>
+        <w:rPr>
+          <w:rFonts w:ascii="Times New Roman" w:hAnsi="Times New Roman" w:cs="Times New Roman"/>
+          <w:b/>
+          <w:sz w:val="26"/>
+          <w:szCs w:val="26"/>
+        </w:rPr>
+        <w:t xml:space="preserve">Problema a tratar: Realizar la predicción de bolsa de energía eléctrica del MEM a partir de datos disponibles del operador del mercado u otras fuentes. </w:t>
+      </w:r>
+    </w:p>
+    <w:p>
+      <w:pPr>
+        <w:jc w:val="both"/>
+        <w:rPr>
+          <w:rFonts w:ascii="Times New Roman" w:hAnsi="Times New Roman" w:cs="Times New Roman"/>
+          <w:sz w:val="24"/>
+          <w:szCs w:val="24"/>
+        </w:rPr>
+      </w:pPr>
+      <w:r>
+        <w:rPr>
+          <w:rFonts w:ascii="Times New Roman" w:hAnsi="Times New Roman" w:cs="Times New Roman"/>
+          <w:sz w:val="24"/>
+          <w:szCs w:val="24"/>
+          <w:highlight w:val="yellow"/>
+        </w:rPr>
+        <w:t>Contar con un modelo el cual prediga el precio de bolsa de energía eléctrica del MEM a partir de datos disponibles del operador del mercado, permitirá que se puedan generar decisiones con mayor conocimiento, debido a que se implementarán variables en el modelo de predicción que ayude a regular un poco la fluctuación del mercado y así, contar con un patrón de decisión más seguro ante este precio futuro.</w:t>
+      </w:r>
+    </w:p>
+    <w:p>
+      <w:pPr>
+        <w:jc w:val="both"/>
+        <w:rPr>
+          <w:rFonts w:ascii="Times New Roman" w:hAnsi="Times New Roman" w:cs="Times New Roman"/>
+          <w:b/>
+          <w:sz w:val="26"/>
+          <w:szCs w:val="26"/>
+        </w:rPr>
+      </w:pPr>
     </w:p>
     <w:p>
       <w:pPr>
@@ -364,6 +572,162 @@
         <w:t>XGBoost</w:t>
       </w:r>
       <w:proofErr w:type="spellEnd"/>
+    </w:p>
+    <w:p>
+      <w:pPr>
+        <w:pStyle w:val="Prrafodelista"/>
+        <w:numPr>
+          <w:ilvl w:val="0"/>
+          <w:numId w:val="1"/>
+        </w:numPr>
+        <w:jc w:val="both"/>
+        <w:rPr>
+          <w:rFonts w:ascii="Times New Roman" w:hAnsi="Times New Roman" w:cs="Times New Roman"/>
+          <w:b/>
+          <w:sz w:val="26"/>
+          <w:szCs w:val="26"/>
+        </w:rPr>
+      </w:pPr>
+      <w:r>
+        <w:rPr>
+          <w:rFonts w:ascii="Times New Roman" w:hAnsi="Times New Roman" w:cs="Times New Roman"/>
+          <w:b/>
+          <w:sz w:val="26"/>
+          <w:szCs w:val="26"/>
+        </w:rPr>
+        <w:t>Referencias</w:t>
+      </w:r>
+      <w:bookmarkStart w:id="0" w:name="_GoBack"/>
+      <w:bookmarkEnd w:id="0"/>
+    </w:p>
+    <w:sdt>
+      <w:sdtPr>
+        <w:id w:val="111145805"/>
+        <w:bibliography/>
+      </w:sdtPr>
+      <w:sdtEndPr/>
+      <w:sdtContent>
+        <w:p>
+          <w:pPr>
+            <w:pStyle w:val="Bibliografa"/>
+            <w:rPr>
+              <w:rFonts w:ascii="Times New Roman" w:hAnsi="Times New Roman" w:cs="Times New Roman"/>
+              <w:noProof/>
+              <w:sz w:val="24"/>
+              <w:szCs w:val="24"/>
+              <w:lang w:val="es-ES"/>
+            </w:rPr>
+          </w:pPr>
+          <w:r>
+            <w:rPr>
+              <w:rFonts w:ascii="Times New Roman" w:hAnsi="Times New Roman" w:cs="Times New Roman"/>
+              <w:sz w:val="24"/>
+              <w:szCs w:val="24"/>
+            </w:rPr>
+            <w:fldChar w:fldCharType="begin"/>
+          </w:r>
+          <w:r>
+            <w:rPr>
+              <w:rFonts w:ascii="Times New Roman" w:hAnsi="Times New Roman" w:cs="Times New Roman"/>
+              <w:sz w:val="24"/>
+              <w:szCs w:val="24"/>
+            </w:rPr>
+            <w:instrText>BIBLIOGRAPHY</w:instrText>
+          </w:r>
+          <w:r>
+            <w:rPr>
+              <w:rFonts w:ascii="Times New Roman" w:hAnsi="Times New Roman" w:cs="Times New Roman"/>
+              <w:sz w:val="24"/>
+              <w:szCs w:val="24"/>
+            </w:rPr>
+            <w:fldChar w:fldCharType="separate"/>
+          </w:r>
+          <w:r>
+            <w:rPr>
+              <w:rFonts w:ascii="Times New Roman" w:hAnsi="Times New Roman" w:cs="Times New Roman"/>
+              <w:noProof/>
+              <w:sz w:val="24"/>
+              <w:szCs w:val="24"/>
+              <w:highlight w:val="yellow"/>
+              <w:lang w:val="es-ES"/>
+            </w:rPr>
+            <w:t xml:space="preserve">Poveda Núñez, M. A. (2012). Modelamiento del precio de bolsa. </w:t>
+          </w:r>
+          <w:r>
+            <w:rPr>
+              <w:rFonts w:ascii="Times New Roman" w:hAnsi="Times New Roman" w:cs="Times New Roman"/>
+              <w:i/>
+              <w:iCs/>
+              <w:noProof/>
+              <w:sz w:val="24"/>
+              <w:szCs w:val="24"/>
+              <w:highlight w:val="yellow"/>
+              <w:lang w:val="es-ES"/>
+            </w:rPr>
+            <w:t>Universidad Nacional de Colombia</w:t>
+          </w:r>
+          <w:r>
+            <w:rPr>
+              <w:rFonts w:ascii="Times New Roman" w:hAnsi="Times New Roman" w:cs="Times New Roman"/>
+              <w:noProof/>
+              <w:sz w:val="24"/>
+              <w:szCs w:val="24"/>
+              <w:highlight w:val="yellow"/>
+              <w:lang w:val="es-ES"/>
+            </w:rPr>
+            <w:t xml:space="preserve">. </w:t>
+          </w:r>
+          <w:r>
+            <w:rPr>
+              <w:rFonts w:ascii="Times New Roman" w:hAnsi="Times New Roman" w:cs="Times New Roman"/>
+              <w:noProof/>
+              <w:sz w:val="24"/>
+              <w:szCs w:val="24"/>
+              <w:highlight w:val="yellow"/>
+              <w:lang w:val="es-ES"/>
+            </w:rPr>
+            <w:t>Recuperado</w:t>
+          </w:r>
+          <w:r>
+            <w:rPr>
+              <w:rFonts w:ascii="Times New Roman" w:hAnsi="Times New Roman" w:cs="Times New Roman"/>
+              <w:noProof/>
+              <w:sz w:val="24"/>
+              <w:szCs w:val="24"/>
+              <w:highlight w:val="yellow"/>
+              <w:lang w:val="es-ES"/>
+            </w:rPr>
+            <w:t xml:space="preserve"> de https://repositorio.unal.edu.co/bitstream/handle/unal/21159/300038.2012.pdf?sequence=1&amp;isAllowed=y</w:t>
+          </w:r>
+        </w:p>
+        <w:p>
+          <w:pPr>
+            <w:rPr>
+              <w:lang w:val="es-ES"/>
+            </w:rPr>
+          </w:pPr>
+        </w:p>
+        <w:p>
+          <w:r>
+            <w:rPr>
+              <w:b/>
+              <w:bCs/>
+            </w:rPr>
+            <w:fldChar w:fldCharType="end"/>
+          </w:r>
+        </w:p>
+      </w:sdtContent>
+    </w:sdt>
+    <w:p>
+      <w:pPr>
+        <w:jc w:val="both"/>
+        <w:rPr>
+          <w:rFonts w:ascii="Times New Roman" w:hAnsi="Times New Roman" w:cs="Times New Roman"/>
+          <w:b/>
+          <w:sz w:val="26"/>
+          <w:szCs w:val="26"/>
+        </w:rPr>
+      </w:pPr>
     </w:p>
     <w:sectPr>
       <w:pgSz w:w="12240" w:h="15840"/>
@@ -376,7 +740,7 @@
 </file>
 
 <file path=word/numbering.xml><?xml version="1.0" encoding="utf-8"?>
-<w:numbering xmlns:wpc="http://schemas.microsoft.com/office/word/2010/wordprocessingCanvas" xmlns:cx="http://schemas.microsoft.com/office/drawing/2014/chartex" xmlns:cx1="http://schemas.microsoft.com/office/drawing/2015/9/8/chartex" xmlns:cx2="http://schemas.microsoft.com/office/drawing/2015/10/21/chartex" xmlns:cx3="http://schemas.microsoft.com/office/drawing/2016/5/9/chartex" xmlns:cx4="http://schemas.microsoft.com/office/drawing/2016/5/10/chartex" xmlns:cx5="http://schemas.microsoft.com/office/drawing/2016/5/11/chartex" xmlns:cx6="http://schemas.microsoft.com/office/drawing/2016/5/12/chartex" xmlns:cx7="http://schemas.microsoft.com/office/drawing/2016/5/13/chartex" xmlns:cx8="http://schemas.microsoft.com/office/drawing/2016/5/14/chartex" xmlns:mc="http://schemas.openxmlformats.org/markup-compatibility/2006" xmlns:aink="http://schemas.microsoft.com/office/drawing/2016/ink" xmlns:am3d="http://schemas.microsoft.com/office/drawing/2017/model3d" xmlns:o="urn:schemas-microsoft-com:office:office" xmlns:r="http://schemas.openxmlformats.org/officeDocument/2006/relationships" xmlns:m="http://schemas.openxmlformats.org/officeDocument/2006/math" xmlns:v="urn:schemas-microsoft-com:vml" xmlns:wp14="http://schemas.microsoft.com/office/word/2010/wordprocessingDrawing" xmlns:wp="http://schemas.openxmlformats.org/drawingml/2006/wordprocessingDrawing" xmlns:w10="urn:schemas-microsoft-com:office:word" xmlns:w="http://schemas.openxmlformats.org/wordprocessingml/2006/main" xmlns:w14="http://schemas.microsoft.com/office/word/2010/wordml" xmlns:w15="http://schemas.microsoft.com/office/word/2012/wordml" xmlns:w16cex="http://schemas.microsoft.com/office/word/2018/wordml/cex" xmlns:w16cid="http://schemas.microsoft.com/office/word/2016/wordml/cid" xmlns:w16="http://schemas.microsoft.com/office/word/2018/wordml" xmlns:w16sdtdh="http://schemas.microsoft.com/office/word/2020/wordml/sdtdatahash" xmlns:w16se="http://schemas.microsoft.com/office/word/2015/wordml/symex" xmlns:wpg="http://schemas.microsoft.com/office/word/2010/wordprocessingGroup" xmlns:wpi="http://schemas.microsoft.com/office/word/2010/wordprocessingInk" xmlns:wne="http://schemas.microsoft.com/office/word/2006/wordml" xmlns:wps="http://schemas.microsoft.com/office/word/2010/wordprocessingShape" mc:Ignorable="w14 w15 w16se w16cid w16 w16cex w16sdtdh wp14">
+<w:numbering xmlns:wpc="http://schemas.microsoft.com/office/word/2010/wordprocessingCanvas" xmlns:mc="http://schemas.openxmlformats.org/markup-compatibility/2006" xmlns:o="urn:schemas-microsoft-com:office:office" xmlns:r="http://schemas.openxmlformats.org/officeDocument/2006/relationships" xmlns:m="http://schemas.openxmlformats.org/officeDocument/2006/math" xmlns:v="urn:schemas-microsoft-com:vml" xmlns:wp14="http://schemas.microsoft.com/office/word/2010/wordprocessingDrawing" xmlns:wp="http://schemas.openxmlformats.org/drawingml/2006/wordprocessingDrawing" xmlns:w10="urn:schemas-microsoft-com:office:word" xmlns:w="http://schemas.openxmlformats.org/wordprocessingml/2006/main" xmlns:w14="http://schemas.microsoft.com/office/word/2010/wordml" xmlns:w15="http://schemas.microsoft.com/office/word/2012/wordml" xmlns:wpg="http://schemas.microsoft.com/office/word/2010/wordprocessingGroup" xmlns:wpi="http://schemas.microsoft.com/office/word/2010/wordprocessingInk" xmlns:wne="http://schemas.microsoft.com/office/word/2006/wordml" xmlns:wps="http://schemas.microsoft.com/office/word/2010/wordprocessingShape" mc:Ignorable="w14 w15 wp14">
   <w:abstractNum w:abstractNumId="0" w15:restartNumberingAfterBreak="0">
     <w:nsid w:val="50CB4CAA"/>
     <w:multiLevelType w:val="hybridMultilevel"/>
@@ -473,7 +837,7 @@
 </file>
 
 <file path=word/styles.xml><?xml version="1.0" encoding="utf-8"?>
-<w:styles xmlns:mc="http://schemas.openxmlformats.org/markup-compatibility/2006" xmlns:r="http://schemas.openxmlformats.org/officeDocument/2006/relationships" xmlns:w="http://schemas.openxmlformats.org/wordprocessingml/2006/main" xmlns:w14="http://schemas.microsoft.com/office/word/2010/wordml" xmlns:w15="http://schemas.microsoft.com/office/word/2012/wordml" xmlns:w16cex="http://schemas.microsoft.com/office/word/2018/wordml/cex" xmlns:w16cid="http://schemas.microsoft.com/office/word/2016/wordml/cid" xmlns:w16="http://schemas.microsoft.com/office/word/2018/wordml" xmlns:w16sdtdh="http://schemas.microsoft.com/office/word/2020/wordml/sdtdatahash" xmlns:w16se="http://schemas.microsoft.com/office/word/2015/wordml/symex" mc:Ignorable="w14 w15 w16se w16cid w16 w16cex w16sdtdh">
+<w:styles xmlns:mc="http://schemas.openxmlformats.org/markup-compatibility/2006" xmlns:r="http://schemas.openxmlformats.org/officeDocument/2006/relationships" xmlns:w="http://schemas.openxmlformats.org/wordprocessingml/2006/main" xmlns:w14="http://schemas.microsoft.com/office/word/2010/wordml" xmlns:w15="http://schemas.microsoft.com/office/word/2012/wordml" mc:Ignorable="w14 w15">
   <w:docDefaults>
     <w:rPrDefault>
       <w:rPr>
@@ -489,7 +853,7 @@
       </w:pPr>
     </w:pPrDefault>
   </w:docDefaults>
-  <w:latentStyles w:defLockedState="0" w:defUIPriority="99" w:defSemiHidden="0" w:defUnhideWhenUsed="0" w:defQFormat="0" w:count="376">
+  <w:latentStyles w:defLockedState="0" w:defUIPriority="99" w:defSemiHidden="0" w:defUnhideWhenUsed="0" w:defQFormat="0" w:count="371">
     <w:lsdException w:name="Normal" w:uiPriority="0" w:qFormat="1"/>
     <w:lsdException w:name="heading 1" w:uiPriority="9" w:qFormat="1"/>
     <w:lsdException w:name="heading 2" w:semiHidden="1" w:uiPriority="9" w:unhideWhenUsed="1" w:qFormat="1"/>
@@ -595,6 +959,7 @@
     <w:lsdException w:name="HTML Sample" w:semiHidden="1" w:unhideWhenUsed="1"/>
     <w:lsdException w:name="HTML Typewriter" w:semiHidden="1" w:unhideWhenUsed="1"/>
     <w:lsdException w:name="HTML Variable" w:semiHidden="1" w:unhideWhenUsed="1"/>
+    <w:lsdException w:name="Normal Table" w:semiHidden="1" w:unhideWhenUsed="1"/>
     <w:lsdException w:name="annotation subject" w:semiHidden="1" w:unhideWhenUsed="1"/>
     <w:lsdException w:name="No List" w:semiHidden="1" w:unhideWhenUsed="1"/>
     <w:lsdException w:name="Outline List 1" w:semiHidden="1" w:unhideWhenUsed="1"/>
@@ -637,8 +1002,11 @@
     <w:lsdException w:name="Table Contemporary" w:semiHidden="1" w:unhideWhenUsed="1"/>
     <w:lsdException w:name="Table Elegant" w:semiHidden="1" w:unhideWhenUsed="1"/>
     <w:lsdException w:name="Table Professional" w:semiHidden="1" w:unhideWhenUsed="1"/>
+    <w:lsdException w:name="Table Subtle 1" w:semiHidden="1" w:unhideWhenUsed="1"/>
     <w:lsdException w:name="Table Subtle 2" w:semiHidden="1" w:unhideWhenUsed="1"/>
     <w:lsdException w:name="Table Web 1" w:semiHidden="1" w:unhideWhenUsed="1"/>
+    <w:lsdException w:name="Table Web 2" w:semiHidden="1" w:unhideWhenUsed="1"/>
+    <w:lsdException w:name="Table Web 3" w:semiHidden="1" w:unhideWhenUsed="1"/>
     <w:lsdException w:name="Balloon Text" w:semiHidden="1" w:unhideWhenUsed="1"/>
     <w:lsdException w:name="Table Grid" w:uiPriority="39"/>
     <w:lsdException w:name="Table Theme" w:semiHidden="1" w:unhideWhenUsed="1"/>
@@ -857,11 +1225,6 @@
     <w:lsdException w:name="List Table 5 Dark Accent 6" w:uiPriority="50"/>
     <w:lsdException w:name="List Table 6 Colorful Accent 6" w:uiPriority="51"/>
     <w:lsdException w:name="List Table 7 Colorful Accent 6" w:uiPriority="52"/>
-    <w:lsdException w:name="Mention" w:semiHidden="1" w:unhideWhenUsed="1"/>
-    <w:lsdException w:name="Smart Hyperlink" w:semiHidden="1" w:unhideWhenUsed="1"/>
-    <w:lsdException w:name="Hashtag" w:semiHidden="1" w:unhideWhenUsed="1"/>
-    <w:lsdException w:name="Unresolved Mention" w:semiHidden="1" w:unhideWhenUsed="1"/>
-    <w:lsdException w:name="Smart Link" w:semiHidden="1" w:unhideWhenUsed="1"/>
   </w:latentStyles>
   <w:style w:type="paragraph" w:default="1" w:styleId="Normal">
     <w:name w:val="Normal"/>
@@ -904,6 +1267,14 @@
       <w:ind w:left="720"/>
       <w:contextualSpacing/>
     </w:pPr>
+  </w:style>
+  <w:style w:type="paragraph" w:styleId="Bibliografa">
+    <w:name w:val="Bibliography"/>
+    <w:basedOn w:val="Normal"/>
+    <w:next w:val="Normal"/>
+    <w:uiPriority w:val="37"/>
+    <w:unhideWhenUsed/>
+    <w:rsid w:val="003020B8"/>
   </w:style>
 </w:styles>
 </file>
@@ -1167,4 +1538,39 @@
     </a:ext>
   </a:extLst>
 </a:theme>
+</file>
+
+<file path=customXml/item1.xml><?xml version="1.0" encoding="utf-8"?>
+<b:Sources xmlns:b="http://schemas.openxmlformats.org/officeDocument/2006/bibliography" xmlns="http://schemas.openxmlformats.org/officeDocument/2006/bibliography" SelectedStyle="\APASixthEditionOfficeOnline.xsl" StyleName="APA" Version="6">
+  <b:Source>
+    <b:Tag>Pov12</b:Tag>
+    <b:SourceType>JournalArticle</b:SourceType>
+    <b:Guid>{6B8F7B61-7047-4DD8-A129-053DAA57E563}</b:Guid>
+    <b:Title>Modelamiento del precio de bolsa</b:Title>
+    <b:JournalName>Universidad Nacional de Colombia</b:JournalName>
+    <b:Year>2012</b:Year>
+    <b:Author>
+      <b:Author>
+        <b:NameList>
+          <b:Person>
+            <b:Last>Poveda Núñez</b:Last>
+            <b:Middle>Alejandro</b:Middle>
+            <b:First>Manuel</b:First>
+          </b:Person>
+        </b:NameList>
+      </b:Author>
+    </b:Author>
+    <b:URL>https://repositorio.unal.edu.co/bitstream/handle/unal/21159/300038.2012.pdf?sequence=1&amp;isAllowed=y</b:URL>
+    <b:City>Bogotá, Colombia</b:City>
+    <b:RefOrder>1</b:RefOrder>
+  </b:Source>
+</b:Sources>
+</file>
+
+<file path=customXml/itemProps1.xml><?xml version="1.0" encoding="utf-8"?>
+<ds:datastoreItem xmlns:ds="http://schemas.openxmlformats.org/officeDocument/2006/customXml" ds:itemID="{D06517DE-F6D6-464E-8B36-28A88AFFE435}">
+  <ds:schemaRefs>
+    <ds:schemaRef ds:uri="http://schemas.openxmlformats.org/officeDocument/2006/bibliography"/>
+  </ds:schemaRefs>
+</ds:datastoreItem>
 </file>
</xml_diff>

<commit_message>
Actualización en los documentos
Actualización de los archivos con la parte de datos y de método
</commit_message>
<xml_diff>
--- a/Documentos/Proyecto final- Primera entrega.docx
+++ b/Documentos/Proyecto final- Primera entrega.docx
@@ -1,6 +1,6 @@
 
 <file path=word/document.xml><?xml version="1.0" encoding="utf-8"?>
-<w:document xmlns:wpc="http://schemas.microsoft.com/office/word/2010/wordprocessingCanvas" xmlns:mc="http://schemas.openxmlformats.org/markup-compatibility/2006" xmlns:o="urn:schemas-microsoft-com:office:office" xmlns:r="http://schemas.openxmlformats.org/officeDocument/2006/relationships" xmlns:m="http://schemas.openxmlformats.org/officeDocument/2006/math" xmlns:v="urn:schemas-microsoft-com:vml" xmlns:wp14="http://schemas.microsoft.com/office/word/2010/wordprocessingDrawing" xmlns:wp="http://schemas.openxmlformats.org/drawingml/2006/wordprocessingDrawing" xmlns:w10="urn:schemas-microsoft-com:office:word" xmlns:w="http://schemas.openxmlformats.org/wordprocessingml/2006/main" xmlns:w14="http://schemas.microsoft.com/office/word/2010/wordml" xmlns:w15="http://schemas.microsoft.com/office/word/2012/wordml" xmlns:wpg="http://schemas.microsoft.com/office/word/2010/wordprocessingGroup" xmlns:wpi="http://schemas.microsoft.com/office/word/2010/wordprocessingInk" xmlns:wne="http://schemas.microsoft.com/office/word/2006/wordml" xmlns:wps="http://schemas.microsoft.com/office/word/2010/wordprocessingShape" mc:Ignorable="w14 w15 wp14">
+<w:document xmlns:wpc="http://schemas.microsoft.com/office/word/2010/wordprocessingCanvas" xmlns:cx="http://schemas.microsoft.com/office/drawing/2014/chartex" xmlns:cx1="http://schemas.microsoft.com/office/drawing/2015/9/8/chartex" xmlns:cx2="http://schemas.microsoft.com/office/drawing/2015/10/21/chartex" xmlns:cx3="http://schemas.microsoft.com/office/drawing/2016/5/9/chartex" xmlns:cx4="http://schemas.microsoft.com/office/drawing/2016/5/10/chartex" xmlns:cx5="http://schemas.microsoft.com/office/drawing/2016/5/11/chartex" xmlns:cx6="http://schemas.microsoft.com/office/drawing/2016/5/12/chartex" xmlns:cx7="http://schemas.microsoft.com/office/drawing/2016/5/13/chartex" xmlns:cx8="http://schemas.microsoft.com/office/drawing/2016/5/14/chartex" xmlns:mc="http://schemas.openxmlformats.org/markup-compatibility/2006" xmlns:aink="http://schemas.microsoft.com/office/drawing/2016/ink" xmlns:am3d="http://schemas.microsoft.com/office/drawing/2017/model3d" xmlns:o="urn:schemas-microsoft-com:office:office" xmlns:r="http://schemas.openxmlformats.org/officeDocument/2006/relationships" xmlns:m="http://schemas.openxmlformats.org/officeDocument/2006/math" xmlns:v="urn:schemas-microsoft-com:vml" xmlns:wp14="http://schemas.microsoft.com/office/word/2010/wordprocessingDrawing" xmlns:wp="http://schemas.openxmlformats.org/drawingml/2006/wordprocessingDrawing" xmlns:w10="urn:schemas-microsoft-com:office:word" xmlns:w="http://schemas.openxmlformats.org/wordprocessingml/2006/main" xmlns:w14="http://schemas.microsoft.com/office/word/2010/wordml" xmlns:w15="http://schemas.microsoft.com/office/word/2012/wordml" xmlns:w16cex="http://schemas.microsoft.com/office/word/2018/wordml/cex" xmlns:w16cid="http://schemas.microsoft.com/office/word/2016/wordml/cid" xmlns:w16="http://schemas.microsoft.com/office/word/2018/wordml" xmlns:w16sdtdh="http://schemas.microsoft.com/office/word/2020/wordml/sdtdatahash" xmlns:w16se="http://schemas.microsoft.com/office/word/2015/wordml/symex" xmlns:wpg="http://schemas.microsoft.com/office/word/2010/wordprocessingGroup" xmlns:wpi="http://schemas.microsoft.com/office/word/2010/wordprocessingInk" xmlns:wne="http://schemas.microsoft.com/office/word/2006/wordml" xmlns:wps="http://schemas.microsoft.com/office/word/2010/wordprocessingShape" mc:Ignorable="w14 w15 w16se w16cid w16 w16cex w16sdtdh wp14">
   <w:body>
     <w:p>
       <w:pPr>
@@ -458,34 +458,536 @@
         </w:rPr>
         <w:t>Datos</w:t>
       </w:r>
-      <w:r>
-        <w:rPr>
-          <w:rFonts w:ascii="Times New Roman" w:hAnsi="Times New Roman" w:cs="Times New Roman"/>
-          <w:b/>
-          <w:sz w:val="26"/>
-          <w:szCs w:val="26"/>
-        </w:rPr>
-        <w:t xml:space="preserve">: Fuente XM (tal y tal página), índice de niño que se obtiene de </w:t>
+    </w:p>
+    <w:p>
+      <w:pPr>
+        <w:ind w:left="360"/>
+        <w:jc w:val="both"/>
+        <w:rPr>
+          <w:rFonts w:ascii="Times New Roman" w:hAnsi="Times New Roman" w:cs="Times New Roman"/>
+          <w:bCs/>
+          <w:sz w:val="20"/>
+          <w:szCs w:val="20"/>
+        </w:rPr>
+      </w:pPr>
+      <w:r>
+        <w:rPr>
+          <w:rFonts w:ascii="Times New Roman" w:hAnsi="Times New Roman" w:cs="Times New Roman"/>
+          <w:bCs/>
+          <w:sz w:val="20"/>
+          <w:szCs w:val="20"/>
+        </w:rPr>
+        <w:t>Los datos a utilizar para el desarrollo de la predicción, se encuentran en la página del operador del mercado eléctrico colombiano, llamado “XM”. Esta empresa concentra todos los parámetros del sistema eléctrico colombiano que son importantes a la hora de realizar la predicción del precio de bolsa a nivel diario para el trabajo final. Dentro de los predictores que de manera preliminar se consideran importantes para realizar el ejercicio (pero no se limitarán o podrán cambiarse), se encuentran los siguientes:</w:t>
+      </w:r>
+    </w:p>
+    <w:p>
+      <w:pPr>
+        <w:jc w:val="both"/>
+        <w:rPr>
+          <w:rFonts w:ascii="Times New Roman" w:hAnsi="Times New Roman" w:cs="Times New Roman"/>
+          <w:bCs/>
+          <w:sz w:val="20"/>
+          <w:szCs w:val="20"/>
+        </w:rPr>
+      </w:pPr>
+      <w:r>
+        <w:rPr>
+          <w:rFonts w:ascii="Times New Roman" w:hAnsi="Times New Roman" w:cs="Times New Roman"/>
+          <w:bCs/>
+          <w:sz w:val="20"/>
+          <w:szCs w:val="20"/>
+        </w:rPr>
+        <w:t>•</w:t>
+      </w:r>
+      <w:r>
+        <w:rPr>
+          <w:rFonts w:ascii="Times New Roman" w:hAnsi="Times New Roman" w:cs="Times New Roman"/>
+          <w:bCs/>
+          <w:sz w:val="20"/>
+          <w:szCs w:val="20"/>
+        </w:rPr>
+        <w:tab/>
+        <w:t>Demanda de energía nacional (Periodicidad: diaria)</w:t>
+      </w:r>
+    </w:p>
+    <w:p>
+      <w:pPr>
+        <w:jc w:val="both"/>
+        <w:rPr>
+          <w:rFonts w:ascii="Times New Roman" w:hAnsi="Times New Roman" w:cs="Times New Roman"/>
+          <w:bCs/>
+          <w:sz w:val="20"/>
+          <w:szCs w:val="20"/>
+        </w:rPr>
+      </w:pPr>
+      <w:r>
+        <w:rPr>
+          <w:rFonts w:ascii="Times New Roman" w:hAnsi="Times New Roman" w:cs="Times New Roman"/>
+          <w:bCs/>
+          <w:sz w:val="20"/>
+          <w:szCs w:val="20"/>
+        </w:rPr>
+        <w:t>•</w:t>
+      </w:r>
+      <w:r>
+        <w:rPr>
+          <w:rFonts w:ascii="Times New Roman" w:hAnsi="Times New Roman" w:cs="Times New Roman"/>
+          <w:bCs/>
+          <w:sz w:val="20"/>
+          <w:szCs w:val="20"/>
+        </w:rPr>
+        <w:tab/>
+        <w:t xml:space="preserve">Precio de combustibles (utilizados para la generación de energía, como por ejemplo: carbón, gas natural, fuel </w:t>
       </w:r>
       <w:proofErr w:type="spellStart"/>
       <w:r>
         <w:rPr>
           <w:rFonts w:ascii="Times New Roman" w:hAnsi="Times New Roman" w:cs="Times New Roman"/>
-          <w:b/>
-          <w:sz w:val="26"/>
-          <w:szCs w:val="26"/>
-        </w:rPr>
-        <w:t>xxxx</w:t>
+          <w:bCs/>
+          <w:sz w:val="20"/>
+          <w:szCs w:val="20"/>
+        </w:rPr>
+        <w:t>oil</w:t>
       </w:r>
       <w:proofErr w:type="spellEnd"/>
       <w:r>
         <w:rPr>
           <w:rFonts w:ascii="Times New Roman" w:hAnsi="Times New Roman" w:cs="Times New Roman"/>
-          <w:b/>
-          <w:sz w:val="26"/>
-          <w:szCs w:val="26"/>
-        </w:rPr>
-        <w:t>.</w:t>
+          <w:bCs/>
+          <w:sz w:val="20"/>
+          <w:szCs w:val="20"/>
+        </w:rPr>
+        <w:t>; Periodicidad: diaria)</w:t>
+      </w:r>
+    </w:p>
+    <w:p>
+      <w:pPr>
+        <w:jc w:val="both"/>
+        <w:rPr>
+          <w:rFonts w:ascii="Times New Roman" w:hAnsi="Times New Roman" w:cs="Times New Roman"/>
+          <w:bCs/>
+          <w:sz w:val="20"/>
+          <w:szCs w:val="20"/>
+        </w:rPr>
+      </w:pPr>
+      <w:r>
+        <w:rPr>
+          <w:rFonts w:ascii="Times New Roman" w:hAnsi="Times New Roman" w:cs="Times New Roman"/>
+          <w:bCs/>
+          <w:sz w:val="20"/>
+          <w:szCs w:val="20"/>
+        </w:rPr>
+        <w:t>•</w:t>
+      </w:r>
+      <w:r>
+        <w:rPr>
+          <w:rFonts w:ascii="Times New Roman" w:hAnsi="Times New Roman" w:cs="Times New Roman"/>
+          <w:bCs/>
+          <w:sz w:val="20"/>
+          <w:szCs w:val="20"/>
+        </w:rPr>
+        <w:tab/>
+        <w:t>Aportes hídricos (Periodicidad: diaria)</w:t>
+      </w:r>
+    </w:p>
+    <w:p>
+      <w:pPr>
+        <w:jc w:val="both"/>
+        <w:rPr>
+          <w:rFonts w:ascii="Times New Roman" w:hAnsi="Times New Roman" w:cs="Times New Roman"/>
+          <w:bCs/>
+          <w:sz w:val="20"/>
+          <w:szCs w:val="20"/>
+        </w:rPr>
+      </w:pPr>
+      <w:r>
+        <w:rPr>
+          <w:rFonts w:ascii="Times New Roman" w:hAnsi="Times New Roman" w:cs="Times New Roman"/>
+          <w:bCs/>
+          <w:sz w:val="20"/>
+          <w:szCs w:val="20"/>
+        </w:rPr>
+        <w:t>•</w:t>
+      </w:r>
+      <w:r>
+        <w:rPr>
+          <w:rFonts w:ascii="Times New Roman" w:hAnsi="Times New Roman" w:cs="Times New Roman"/>
+          <w:bCs/>
+          <w:sz w:val="20"/>
+          <w:szCs w:val="20"/>
+        </w:rPr>
+        <w:tab/>
+        <w:t>Tipo de Generación (hidráulica, térmica, fuentes alternativas) (Periodicidad: diaria)</w:t>
+      </w:r>
+    </w:p>
+    <w:p>
+      <w:pPr>
+        <w:jc w:val="both"/>
+        <w:rPr>
+          <w:rFonts w:ascii="Times New Roman" w:hAnsi="Times New Roman" w:cs="Times New Roman"/>
+          <w:bCs/>
+          <w:sz w:val="20"/>
+          <w:szCs w:val="20"/>
+        </w:rPr>
+      </w:pPr>
+      <w:r>
+        <w:rPr>
+          <w:rFonts w:ascii="Times New Roman" w:hAnsi="Times New Roman" w:cs="Times New Roman"/>
+          <w:bCs/>
+          <w:sz w:val="20"/>
+          <w:szCs w:val="20"/>
+        </w:rPr>
+        <w:t>•</w:t>
+      </w:r>
+      <w:r>
+        <w:rPr>
+          <w:rFonts w:ascii="Times New Roman" w:hAnsi="Times New Roman" w:cs="Times New Roman"/>
+          <w:bCs/>
+          <w:sz w:val="20"/>
+          <w:szCs w:val="20"/>
+        </w:rPr>
+        <w:tab/>
+        <w:t>Restricciones (Periodicidad: diaria)- depende si calculamos con el redespacho o despacho ideal.</w:t>
+      </w:r>
+    </w:p>
+    <w:p>
+      <w:pPr>
+        <w:jc w:val="both"/>
+        <w:rPr>
+          <w:rFonts w:ascii="Times New Roman" w:hAnsi="Times New Roman" w:cs="Times New Roman"/>
+          <w:bCs/>
+          <w:sz w:val="20"/>
+          <w:szCs w:val="20"/>
+        </w:rPr>
+      </w:pPr>
+      <w:r>
+        <w:rPr>
+          <w:rFonts w:ascii="Times New Roman" w:hAnsi="Times New Roman" w:cs="Times New Roman"/>
+          <w:bCs/>
+          <w:sz w:val="20"/>
+          <w:szCs w:val="20"/>
+        </w:rPr>
+        <w:t>De acuerdo con la operación del mercado colombiano, se tendrá en cuenta como predictor adicional, el índice interoceánico de El Niño (ONI), teniendo en cuenta que cuando aumenta, así lo hacen los precios de bolsa. Este parámetro se obtiene de la página web en (1) y su periodicidad es mensual. Se realizará una suposición y es que para los días dentro de un mes, este valor será el mismo, es decir, si el ONI para el mes de enero 2022 fue de 1, este será el valor para todos los días del mes de enero.</w:t>
+      </w:r>
+    </w:p>
+    <w:p>
+      <w:pPr>
+        <w:jc w:val="both"/>
+        <w:rPr>
+          <w:rFonts w:ascii="Times New Roman" w:hAnsi="Times New Roman" w:cs="Times New Roman"/>
+          <w:b/>
+          <w:sz w:val="26"/>
+          <w:szCs w:val="26"/>
+        </w:rPr>
+      </w:pPr>
+    </w:p>
+    <w:p>
+      <w:pPr>
+        <w:ind w:left="360"/>
+        <w:jc w:val="both"/>
+        <w:rPr>
+          <w:rFonts w:ascii="Times New Roman" w:hAnsi="Times New Roman" w:cs="Times New Roman"/>
+          <w:bCs/>
+          <w:sz w:val="20"/>
+          <w:szCs w:val="20"/>
+        </w:rPr>
+      </w:pPr>
+      <w:r>
+        <w:rPr>
+          <w:rFonts w:ascii="Times New Roman" w:hAnsi="Times New Roman" w:cs="Times New Roman"/>
+          <w:b/>
+          <w:sz w:val="26"/>
+          <w:szCs w:val="26"/>
+        </w:rPr>
+        <w:t>Métodos</w:t>
+      </w:r>
+      <w:r>
+        <w:rPr>
+          <w:rFonts w:ascii="Times New Roman" w:hAnsi="Times New Roman" w:cs="Times New Roman"/>
+          <w:b/>
+          <w:sz w:val="26"/>
+          <w:szCs w:val="26"/>
+        </w:rPr>
+        <w:t xml:space="preserve">: </w:t>
+      </w:r>
+      <w:r>
+        <w:rPr>
+          <w:rFonts w:ascii="Times New Roman" w:hAnsi="Times New Roman" w:cs="Times New Roman"/>
+          <w:bCs/>
+          <w:sz w:val="20"/>
+          <w:szCs w:val="20"/>
+        </w:rPr>
+        <w:t>En esta sección se realizará la descripción de la propuesta a realizar para el modelo de predicción y también para la construcción de la página web donde se visualizarán los resultados, así como de los parámetros que se ingresarán.</w:t>
+      </w:r>
+    </w:p>
+    <w:p>
+      <w:pPr>
+        <w:pStyle w:val="Prrafodelista"/>
+        <w:numPr>
+          <w:ilvl w:val="1"/>
+          <w:numId w:val="1"/>
+        </w:numPr>
+        <w:ind w:left="744" w:hanging="384"/>
+        <w:jc w:val="both"/>
+        <w:rPr>
+          <w:rFonts w:ascii="Times New Roman" w:hAnsi="Times New Roman" w:cs="Times New Roman"/>
+          <w:b/>
+          <w:sz w:val="20"/>
+          <w:szCs w:val="20"/>
+        </w:rPr>
+      </w:pPr>
+      <w:r>
+        <w:rPr>
+          <w:rFonts w:ascii="Times New Roman" w:hAnsi="Times New Roman" w:cs="Times New Roman"/>
+          <w:b/>
+          <w:sz w:val="20"/>
+          <w:szCs w:val="20"/>
+        </w:rPr>
+        <w:lastRenderedPageBreak/>
+        <w:t>Modelo propuesto</w:t>
+      </w:r>
+    </w:p>
+    <w:p>
+      <w:pPr>
+        <w:ind w:left="360"/>
+        <w:jc w:val="both"/>
+        <w:rPr>
+          <w:rFonts w:ascii="Times New Roman" w:hAnsi="Times New Roman" w:cs="Times New Roman"/>
+          <w:bCs/>
+          <w:sz w:val="20"/>
+          <w:szCs w:val="20"/>
+        </w:rPr>
+      </w:pPr>
+      <w:r>
+        <w:rPr>
+          <w:rFonts w:ascii="Times New Roman" w:hAnsi="Times New Roman" w:cs="Times New Roman"/>
+          <w:bCs/>
+          <w:sz w:val="20"/>
+          <w:szCs w:val="20"/>
+        </w:rPr>
+        <w:t xml:space="preserve">Debido a que el modelo del precio de bolsa es muy volátil, no se modelará de manera lineal sino que se dispondrá de la herramienta de bosques y árboles para realizar la predicción. Con base en los predictores mencionados en la sección 3, se construirá el modelo con </w:t>
+      </w:r>
+      <w:proofErr w:type="spellStart"/>
+      <w:r>
+        <w:rPr>
+          <w:rFonts w:ascii="Times New Roman" w:hAnsi="Times New Roman" w:cs="Times New Roman"/>
+          <w:bCs/>
+          <w:sz w:val="20"/>
+          <w:szCs w:val="20"/>
+        </w:rPr>
+        <w:t>Random</w:t>
+      </w:r>
+      <w:proofErr w:type="spellEnd"/>
+      <w:r>
+        <w:rPr>
+          <w:rFonts w:ascii="Times New Roman" w:hAnsi="Times New Roman" w:cs="Times New Roman"/>
+          <w:bCs/>
+          <w:sz w:val="20"/>
+          <w:szCs w:val="20"/>
+        </w:rPr>
+        <w:t xml:space="preserve"> Foresto o XG </w:t>
+      </w:r>
+      <w:proofErr w:type="spellStart"/>
+      <w:r>
+        <w:rPr>
+          <w:rFonts w:ascii="Times New Roman" w:hAnsi="Times New Roman" w:cs="Times New Roman"/>
+          <w:bCs/>
+          <w:sz w:val="20"/>
+          <w:szCs w:val="20"/>
+        </w:rPr>
+        <w:t>Boost</w:t>
+      </w:r>
+      <w:proofErr w:type="spellEnd"/>
+      <w:r>
+        <w:rPr>
+          <w:rFonts w:ascii="Times New Roman" w:hAnsi="Times New Roman" w:cs="Times New Roman"/>
+          <w:bCs/>
+          <w:sz w:val="20"/>
+          <w:szCs w:val="20"/>
+        </w:rPr>
+        <w:t xml:space="preserve"> para obtener un valor predicho para el precio de bolsa de energía eléctrica en el MEM, verificando antes si existe correlación entre las variables mencionadas anteriormente. Así mismo, podría plantearse el uso de </w:t>
+      </w:r>
+      <w:proofErr w:type="spellStart"/>
+      <w:r>
+        <w:rPr>
+          <w:rFonts w:ascii="Times New Roman" w:hAnsi="Times New Roman" w:cs="Times New Roman"/>
+          <w:bCs/>
+          <w:sz w:val="20"/>
+          <w:szCs w:val="20"/>
+        </w:rPr>
+        <w:t>Superlearners</w:t>
+      </w:r>
+      <w:proofErr w:type="spellEnd"/>
+      <w:r>
+        <w:rPr>
+          <w:rFonts w:ascii="Times New Roman" w:hAnsi="Times New Roman" w:cs="Times New Roman"/>
+          <w:bCs/>
+          <w:sz w:val="20"/>
+          <w:szCs w:val="20"/>
+        </w:rPr>
+        <w:t>, sin embargo, puede que por el corto tiempo, pueda no darse.</w:t>
+      </w:r>
+    </w:p>
+    <w:p>
+      <w:pPr>
+        <w:pStyle w:val="Prrafodelista"/>
+        <w:numPr>
+          <w:ilvl w:val="1"/>
+          <w:numId w:val="1"/>
+        </w:numPr>
+        <w:ind w:left="744" w:hanging="384"/>
+        <w:jc w:val="both"/>
+        <w:rPr>
+          <w:rFonts w:ascii="Times New Roman" w:hAnsi="Times New Roman" w:cs="Times New Roman"/>
+          <w:b/>
+          <w:sz w:val="20"/>
+          <w:szCs w:val="20"/>
+        </w:rPr>
+      </w:pPr>
+      <w:r>
+        <w:rPr>
+          <w:rFonts w:ascii="Times New Roman" w:hAnsi="Times New Roman" w:cs="Times New Roman"/>
+          <w:b/>
+          <w:sz w:val="20"/>
+          <w:szCs w:val="20"/>
+        </w:rPr>
+        <w:t>Página web – propuesta de visualización</w:t>
+      </w:r>
+    </w:p>
+    <w:p>
+      <w:pPr>
+        <w:ind w:left="360"/>
+        <w:jc w:val="both"/>
+        <w:rPr>
+          <w:rFonts w:ascii="Times New Roman" w:hAnsi="Times New Roman" w:cs="Times New Roman"/>
+          <w:bCs/>
+          <w:sz w:val="20"/>
+          <w:szCs w:val="20"/>
+        </w:rPr>
+      </w:pPr>
+      <w:r>
+        <w:rPr>
+          <w:rFonts w:ascii="Times New Roman" w:hAnsi="Times New Roman" w:cs="Times New Roman"/>
+          <w:bCs/>
+          <w:sz w:val="20"/>
+          <w:szCs w:val="20"/>
+        </w:rPr>
+        <w:t>Se plantea para la visualización de datos de la predicción en la página web utilizar el paquete “</w:t>
+      </w:r>
+      <w:proofErr w:type="spellStart"/>
+      <w:r>
+        <w:rPr>
+          <w:rFonts w:ascii="Times New Roman" w:hAnsi="Times New Roman" w:cs="Times New Roman"/>
+          <w:bCs/>
+          <w:sz w:val="20"/>
+          <w:szCs w:val="20"/>
+        </w:rPr>
+        <w:t>Shiny</w:t>
+      </w:r>
+      <w:proofErr w:type="spellEnd"/>
+      <w:r>
+        <w:rPr>
+          <w:rFonts w:ascii="Times New Roman" w:hAnsi="Times New Roman" w:cs="Times New Roman"/>
+          <w:bCs/>
+          <w:sz w:val="20"/>
+          <w:szCs w:val="20"/>
+        </w:rPr>
+        <w:t xml:space="preserve">” de R y que sea desplegado como un proyecto en </w:t>
+      </w:r>
+      <w:proofErr w:type="spellStart"/>
+      <w:r>
+        <w:rPr>
+          <w:rFonts w:ascii="Times New Roman" w:hAnsi="Times New Roman" w:cs="Times New Roman"/>
+          <w:bCs/>
+          <w:sz w:val="20"/>
+          <w:szCs w:val="20"/>
+        </w:rPr>
+        <w:t>Github</w:t>
+      </w:r>
+      <w:proofErr w:type="spellEnd"/>
+      <w:r>
+        <w:rPr>
+          <w:rFonts w:ascii="Times New Roman" w:hAnsi="Times New Roman" w:cs="Times New Roman"/>
+          <w:bCs/>
+          <w:sz w:val="20"/>
+          <w:szCs w:val="20"/>
+        </w:rPr>
+        <w:t>. Se propone la siguiente visualización de la página:</w:t>
+      </w:r>
+    </w:p>
+    <w:p>
+      <w:pPr>
+        <w:ind w:left="360"/>
+        <w:jc w:val="center"/>
+        <w:rPr>
+          <w:rFonts w:ascii="Times New Roman" w:hAnsi="Times New Roman" w:cs="Times New Roman"/>
+          <w:bCs/>
+          <w:sz w:val="20"/>
+          <w:szCs w:val="20"/>
+        </w:rPr>
+      </w:pPr>
+      <w:r>
+        <w:rPr>
+          <w:noProof/>
+          <w:sz w:val="20"/>
+          <w:szCs w:val="20"/>
+        </w:rPr>
+        <w:drawing>
+          <wp:inline distT="0" distB="0" distL="0" distR="0" wp14:anchorId="3728033A" wp14:editId="15109CD1">
+            <wp:extent cx="2941320" cy="2876839"/>
+            <wp:effectExtent l="0" t="0" r="0" b="0"/>
+            <wp:docPr id="1" name="Imagen 1"/>
+            <wp:cNvGraphicFramePr>
+              <a:graphicFrameLocks xmlns:a="http://schemas.openxmlformats.org/drawingml/2006/main" noChangeAspect="1"/>
+            </wp:cNvGraphicFramePr>
+            <a:graphic xmlns:a="http://schemas.openxmlformats.org/drawingml/2006/main">
+              <a:graphicData uri="http://schemas.openxmlformats.org/drawingml/2006/picture">
+                <pic:pic xmlns:pic="http://schemas.openxmlformats.org/drawingml/2006/picture">
+                  <pic:nvPicPr>
+                    <pic:cNvPr id="1" name=""/>
+                    <pic:cNvPicPr/>
+                  </pic:nvPicPr>
+                  <pic:blipFill>
+                    <a:blip r:embed="rId6"/>
+                    <a:stretch>
+                      <a:fillRect/>
+                    </a:stretch>
+                  </pic:blipFill>
+                  <pic:spPr>
+                    <a:xfrm>
+                      <a:off x="0" y="0"/>
+                      <a:ext cx="2946691" cy="2882093"/>
+                    </a:xfrm>
+                    <a:prstGeom prst="rect">
+                      <a:avLst/>
+                    </a:prstGeom>
+                  </pic:spPr>
+                </pic:pic>
+              </a:graphicData>
+            </a:graphic>
+          </wp:inline>
+        </w:drawing>
+      </w:r>
+    </w:p>
+    <w:p>
+      <w:pPr>
+        <w:ind w:left="360"/>
+        <w:jc w:val="both"/>
+        <w:rPr>
+          <w:rFonts w:ascii="Times New Roman" w:hAnsi="Times New Roman" w:cs="Times New Roman"/>
+          <w:bCs/>
+          <w:sz w:val="20"/>
+          <w:szCs w:val="20"/>
+        </w:rPr>
+      </w:pPr>
+      <w:r>
+        <w:rPr>
+          <w:rFonts w:ascii="Times New Roman" w:hAnsi="Times New Roman" w:cs="Times New Roman"/>
+          <w:bCs/>
+          <w:sz w:val="20"/>
+          <w:szCs w:val="20"/>
+        </w:rPr>
+        <w:t>En donde los campos en blanco son de libre diligenciamiento por el usuario y concuerdan con los predictores mencionados anteriormente. Todos los campos deben ser diligenciados. Luego se presiona el botón “Predecir” y en la parte derecha en el cuadro azul se visualiza el precio que se obtiene con base en esos parámetros.</w:t>
       </w:r>
     </w:p>
     <w:p>
@@ -510,95 +1012,8 @@
           <w:sz w:val="26"/>
           <w:szCs w:val="26"/>
         </w:rPr>
-        <w:t>Métodos</w:t>
-      </w:r>
-      <w:r>
-        <w:rPr>
-          <w:rFonts w:ascii="Times New Roman" w:hAnsi="Times New Roman" w:cs="Times New Roman"/>
-          <w:b/>
-          <w:sz w:val="26"/>
-          <w:szCs w:val="26"/>
-        </w:rPr>
-        <w:t xml:space="preserve">: </w:t>
-      </w:r>
-      <w:proofErr w:type="spellStart"/>
-      <w:r>
-        <w:rPr>
-          <w:rFonts w:ascii="Times New Roman" w:hAnsi="Times New Roman" w:cs="Times New Roman"/>
-          <w:b/>
-          <w:sz w:val="26"/>
-          <w:szCs w:val="26"/>
-        </w:rPr>
-        <w:t>XGBoost</w:t>
-      </w:r>
-      <w:proofErr w:type="spellEnd"/>
-      <w:r>
-        <w:rPr>
-          <w:rFonts w:ascii="Times New Roman" w:hAnsi="Times New Roman" w:cs="Times New Roman"/>
-          <w:b/>
-          <w:sz w:val="26"/>
-          <w:szCs w:val="26"/>
-        </w:rPr>
-        <w:t xml:space="preserve">, o realizar la predicción de acuerdo con modelos bayesianos para predecir la probabilidad de obtener el valor (ejemplo: NG </w:t>
-      </w:r>
-      <w:proofErr w:type="spellStart"/>
-      <w:r>
-        <w:rPr>
-          <w:rFonts w:ascii="Times New Roman" w:hAnsi="Times New Roman" w:cs="Times New Roman"/>
-          <w:b/>
-          <w:sz w:val="26"/>
-          <w:szCs w:val="26"/>
-        </w:rPr>
-        <w:t>Boost</w:t>
-      </w:r>
-      <w:proofErr w:type="spellEnd"/>
-      <w:r>
-        <w:rPr>
-          <w:rFonts w:ascii="Times New Roman" w:hAnsi="Times New Roman" w:cs="Times New Roman"/>
-          <w:b/>
-          <w:sz w:val="26"/>
-          <w:szCs w:val="26"/>
-        </w:rPr>
-        <w:t xml:space="preserve">, </w:t>
-      </w:r>
-      <w:proofErr w:type="spellStart"/>
-      <w:r>
-        <w:rPr>
-          <w:rFonts w:ascii="Times New Roman" w:hAnsi="Times New Roman" w:cs="Times New Roman"/>
-          <w:b/>
-          <w:sz w:val="26"/>
-          <w:szCs w:val="26"/>
-        </w:rPr>
-        <w:t>XGBoost</w:t>
-      </w:r>
-      <w:proofErr w:type="spellEnd"/>
-    </w:p>
-    <w:p>
-      <w:pPr>
-        <w:pStyle w:val="Prrafodelista"/>
-        <w:numPr>
-          <w:ilvl w:val="0"/>
-          <w:numId w:val="1"/>
-        </w:numPr>
-        <w:jc w:val="both"/>
-        <w:rPr>
-          <w:rFonts w:ascii="Times New Roman" w:hAnsi="Times New Roman" w:cs="Times New Roman"/>
-          <w:b/>
-          <w:sz w:val="26"/>
-          <w:szCs w:val="26"/>
-        </w:rPr>
-      </w:pPr>
-      <w:r>
-        <w:rPr>
-          <w:rFonts w:ascii="Times New Roman" w:hAnsi="Times New Roman" w:cs="Times New Roman"/>
-          <w:b/>
-          <w:sz w:val="26"/>
-          <w:szCs w:val="26"/>
-        </w:rPr>
         <w:t>Referencias</w:t>
       </w:r>
-      <w:bookmarkStart w:id="0" w:name="_GoBack"/>
-      <w:bookmarkEnd w:id="0"/>
     </w:p>
     <w:sdt>
       <w:sdtPr>
@@ -675,29 +1090,7 @@
               <w:highlight w:val="yellow"/>
               <w:lang w:val="es-ES"/>
             </w:rPr>
-            <w:t xml:space="preserve">. </w:t>
-          </w:r>
-          <w:r>
-            <w:rPr>
-              <w:rFonts w:ascii="Times New Roman" w:hAnsi="Times New Roman" w:cs="Times New Roman"/>
-              <w:noProof/>
-              <w:sz w:val="24"/>
-              <w:szCs w:val="24"/>
-              <w:highlight w:val="yellow"/>
-              <w:lang w:val="es-ES"/>
-            </w:rPr>
-            <w:t>Recuperado</w:t>
-          </w:r>
-          <w:r>
-            <w:rPr>
-              <w:rFonts w:ascii="Times New Roman" w:hAnsi="Times New Roman" w:cs="Times New Roman"/>
-              <w:noProof/>
-              <w:sz w:val="24"/>
-              <w:szCs w:val="24"/>
-              <w:highlight w:val="yellow"/>
-              <w:lang w:val="es-ES"/>
-            </w:rPr>
-            <w:t xml:space="preserve"> de https://repositorio.unal.edu.co/bitstream/handle/unal/21159/300038.2012.pdf?sequence=1&amp;isAllowed=y</w:t>
+            <w:t>. Recuperado de https://repositorio.unal.edu.co/bitstream/handle/unal/21159/300038.2012.pdf?sequence=1&amp;isAllowed=y</w:t>
           </w:r>
         </w:p>
         <w:p>
@@ -740,7 +1133,7 @@
 </file>
 
 <file path=word/numbering.xml><?xml version="1.0" encoding="utf-8"?>
-<w:numbering xmlns:wpc="http://schemas.microsoft.com/office/word/2010/wordprocessingCanvas" xmlns:mc="http://schemas.openxmlformats.org/markup-compatibility/2006" xmlns:o="urn:schemas-microsoft-com:office:office" xmlns:r="http://schemas.openxmlformats.org/officeDocument/2006/relationships" xmlns:m="http://schemas.openxmlformats.org/officeDocument/2006/math" xmlns:v="urn:schemas-microsoft-com:vml" xmlns:wp14="http://schemas.microsoft.com/office/word/2010/wordprocessingDrawing" xmlns:wp="http://schemas.openxmlformats.org/drawingml/2006/wordprocessingDrawing" xmlns:w10="urn:schemas-microsoft-com:office:word" xmlns:w="http://schemas.openxmlformats.org/wordprocessingml/2006/main" xmlns:w14="http://schemas.microsoft.com/office/word/2010/wordml" xmlns:w15="http://schemas.microsoft.com/office/word/2012/wordml" xmlns:wpg="http://schemas.microsoft.com/office/word/2010/wordprocessingGroup" xmlns:wpi="http://schemas.microsoft.com/office/word/2010/wordprocessingInk" xmlns:wne="http://schemas.microsoft.com/office/word/2006/wordml" xmlns:wps="http://schemas.microsoft.com/office/word/2010/wordprocessingShape" mc:Ignorable="w14 w15 wp14">
+<w:numbering xmlns:wpc="http://schemas.microsoft.com/office/word/2010/wordprocessingCanvas" xmlns:cx="http://schemas.microsoft.com/office/drawing/2014/chartex" xmlns:cx1="http://schemas.microsoft.com/office/drawing/2015/9/8/chartex" xmlns:cx2="http://schemas.microsoft.com/office/drawing/2015/10/21/chartex" xmlns:cx3="http://schemas.microsoft.com/office/drawing/2016/5/9/chartex" xmlns:cx4="http://schemas.microsoft.com/office/drawing/2016/5/10/chartex" xmlns:cx5="http://schemas.microsoft.com/office/drawing/2016/5/11/chartex" xmlns:cx6="http://schemas.microsoft.com/office/drawing/2016/5/12/chartex" xmlns:cx7="http://schemas.microsoft.com/office/drawing/2016/5/13/chartex" xmlns:cx8="http://schemas.microsoft.com/office/drawing/2016/5/14/chartex" xmlns:mc="http://schemas.openxmlformats.org/markup-compatibility/2006" xmlns:aink="http://schemas.microsoft.com/office/drawing/2016/ink" xmlns:am3d="http://schemas.microsoft.com/office/drawing/2017/model3d" xmlns:o="urn:schemas-microsoft-com:office:office" xmlns:r="http://schemas.openxmlformats.org/officeDocument/2006/relationships" xmlns:m="http://schemas.openxmlformats.org/officeDocument/2006/math" xmlns:v="urn:schemas-microsoft-com:vml" xmlns:wp14="http://schemas.microsoft.com/office/word/2010/wordprocessingDrawing" xmlns:wp="http://schemas.openxmlformats.org/drawingml/2006/wordprocessingDrawing" xmlns:w10="urn:schemas-microsoft-com:office:word" xmlns:w="http://schemas.openxmlformats.org/wordprocessingml/2006/main" xmlns:w14="http://schemas.microsoft.com/office/word/2010/wordml" xmlns:w15="http://schemas.microsoft.com/office/word/2012/wordml" xmlns:w16cex="http://schemas.microsoft.com/office/word/2018/wordml/cex" xmlns:w16cid="http://schemas.microsoft.com/office/word/2016/wordml/cid" xmlns:w16="http://schemas.microsoft.com/office/word/2018/wordml" xmlns:w16sdtdh="http://schemas.microsoft.com/office/word/2020/wordml/sdtdatahash" xmlns:w16se="http://schemas.microsoft.com/office/word/2015/wordml/symex" xmlns:wpg="http://schemas.microsoft.com/office/word/2010/wordprocessingGroup" xmlns:wpi="http://schemas.microsoft.com/office/word/2010/wordprocessingInk" xmlns:wne="http://schemas.microsoft.com/office/word/2006/wordml" xmlns:wps="http://schemas.microsoft.com/office/word/2010/wordprocessingShape" mc:Ignorable="w14 w15 w16se w16cid w16 w16cex w16sdtdh wp14">
   <w:abstractNum w:abstractNumId="0" w15:restartNumberingAfterBreak="0">
     <w:nsid w:val="50CB4CAA"/>
     <w:multiLevelType w:val="hybridMultilevel"/>
@@ -757,7 +1150,7 @@
         <w:rFonts w:hint="default"/>
       </w:rPr>
     </w:lvl>
-    <w:lvl w:ilvl="1" w:tplc="240A0019" w:tentative="1">
+    <w:lvl w:ilvl="1" w:tplc="240A0019">
       <w:start w:val="1"/>
       <w:numFmt w:val="lowerLetter"/>
       <w:lvlText w:val="%2."/>
@@ -837,7 +1230,7 @@
 </file>
 
 <file path=word/styles.xml><?xml version="1.0" encoding="utf-8"?>
-<w:styles xmlns:mc="http://schemas.openxmlformats.org/markup-compatibility/2006" xmlns:r="http://schemas.openxmlformats.org/officeDocument/2006/relationships" xmlns:w="http://schemas.openxmlformats.org/wordprocessingml/2006/main" xmlns:w14="http://schemas.microsoft.com/office/word/2010/wordml" xmlns:w15="http://schemas.microsoft.com/office/word/2012/wordml" mc:Ignorable="w14 w15">
+<w:styles xmlns:mc="http://schemas.openxmlformats.org/markup-compatibility/2006" xmlns:r="http://schemas.openxmlformats.org/officeDocument/2006/relationships" xmlns:w="http://schemas.openxmlformats.org/wordprocessingml/2006/main" xmlns:w14="http://schemas.microsoft.com/office/word/2010/wordml" xmlns:w15="http://schemas.microsoft.com/office/word/2012/wordml" xmlns:w16cex="http://schemas.microsoft.com/office/word/2018/wordml/cex" xmlns:w16cid="http://schemas.microsoft.com/office/word/2016/wordml/cid" xmlns:w16="http://schemas.microsoft.com/office/word/2018/wordml" xmlns:w16sdtdh="http://schemas.microsoft.com/office/word/2020/wordml/sdtdatahash" xmlns:w16se="http://schemas.microsoft.com/office/word/2015/wordml/symex" mc:Ignorable="w14 w15 w16se w16cid w16 w16cex w16sdtdh">
   <w:docDefaults>
     <w:rPrDefault>
       <w:rPr>
@@ -853,7 +1246,7 @@
       </w:pPr>
     </w:pPrDefault>
   </w:docDefaults>
-  <w:latentStyles w:defLockedState="0" w:defUIPriority="99" w:defSemiHidden="0" w:defUnhideWhenUsed="0" w:defQFormat="0" w:count="371">
+  <w:latentStyles w:defLockedState="0" w:defUIPriority="99" w:defSemiHidden="0" w:defUnhideWhenUsed="0" w:defQFormat="0" w:count="376">
     <w:lsdException w:name="Normal" w:uiPriority="0" w:qFormat="1"/>
     <w:lsdException w:name="heading 1" w:uiPriority="9" w:qFormat="1"/>
     <w:lsdException w:name="heading 2" w:semiHidden="1" w:uiPriority="9" w:unhideWhenUsed="1" w:qFormat="1"/>
@@ -959,7 +1352,6 @@
     <w:lsdException w:name="HTML Sample" w:semiHidden="1" w:unhideWhenUsed="1"/>
     <w:lsdException w:name="HTML Typewriter" w:semiHidden="1" w:unhideWhenUsed="1"/>
     <w:lsdException w:name="HTML Variable" w:semiHidden="1" w:unhideWhenUsed="1"/>
-    <w:lsdException w:name="Normal Table" w:semiHidden="1" w:unhideWhenUsed="1"/>
     <w:lsdException w:name="annotation subject" w:semiHidden="1" w:unhideWhenUsed="1"/>
     <w:lsdException w:name="No List" w:semiHidden="1" w:unhideWhenUsed="1"/>
     <w:lsdException w:name="Outline List 1" w:semiHidden="1" w:unhideWhenUsed="1"/>
@@ -1002,11 +1394,8 @@
     <w:lsdException w:name="Table Contemporary" w:semiHidden="1" w:unhideWhenUsed="1"/>
     <w:lsdException w:name="Table Elegant" w:semiHidden="1" w:unhideWhenUsed="1"/>
     <w:lsdException w:name="Table Professional" w:semiHidden="1" w:unhideWhenUsed="1"/>
-    <w:lsdException w:name="Table Subtle 1" w:semiHidden="1" w:unhideWhenUsed="1"/>
     <w:lsdException w:name="Table Subtle 2" w:semiHidden="1" w:unhideWhenUsed="1"/>
     <w:lsdException w:name="Table Web 1" w:semiHidden="1" w:unhideWhenUsed="1"/>
-    <w:lsdException w:name="Table Web 2" w:semiHidden="1" w:unhideWhenUsed="1"/>
-    <w:lsdException w:name="Table Web 3" w:semiHidden="1" w:unhideWhenUsed="1"/>
     <w:lsdException w:name="Balloon Text" w:semiHidden="1" w:unhideWhenUsed="1"/>
     <w:lsdException w:name="Table Grid" w:uiPriority="39"/>
     <w:lsdException w:name="Table Theme" w:semiHidden="1" w:unhideWhenUsed="1"/>
@@ -1225,6 +1614,11 @@
     <w:lsdException w:name="List Table 5 Dark Accent 6" w:uiPriority="50"/>
     <w:lsdException w:name="List Table 6 Colorful Accent 6" w:uiPriority="51"/>
     <w:lsdException w:name="List Table 7 Colorful Accent 6" w:uiPriority="52"/>
+    <w:lsdException w:name="Mention" w:semiHidden="1" w:unhideWhenUsed="1"/>
+    <w:lsdException w:name="Smart Hyperlink" w:semiHidden="1" w:unhideWhenUsed="1"/>
+    <w:lsdException w:name="Hashtag" w:semiHidden="1" w:unhideWhenUsed="1"/>
+    <w:lsdException w:name="Unresolved Mention" w:semiHidden="1" w:unhideWhenUsed="1"/>
+    <w:lsdException w:name="Smart Link" w:semiHidden="1" w:unhideWhenUsed="1"/>
   </w:latentStyles>
   <w:style w:type="paragraph" w:default="1" w:styleId="Normal">
     <w:name w:val="Normal"/>

</xml_diff>

<commit_message>
Retiro de archivos y actualización
Se actualiza el archivo .tex, se cambia nombre y se retiran archivos que no son relevantes.
</commit_message>
<xml_diff>
--- a/Documentos/Proyecto final- Primera entrega.docx
+++ b/Documentos/Proyecto final- Primera entrega.docx
@@ -188,7 +188,47 @@
           <w:szCs w:val="24"/>
           <w:highlight w:val="yellow"/>
         </w:rPr>
-        <w:t xml:space="preserve"> Mayorista (MEM) Colombiano está dado por diversos factores para que los generadores, consumidores  y comercializadores puedan operar de manera adecuada para que la demanda energética del país pueda estar regulada y se cuente con la distribución adecuada para todos los rincones del país. Es por ello que es fundamental el análisis de este mercado para que a medida que pase el tiempo, los agentes que participan en este mercado puedan identificar factores de riesgo más rápido y así, tomar las mejores decisiones para la economía y  distribución de energía del país.</w:t>
+        <w:t xml:space="preserve"> Mayorista (MEM) Colombiano está dado por diversos factores para que los generadores, </w:t>
+      </w:r>
+      <w:proofErr w:type="gramStart"/>
+      <w:r>
+        <w:rPr>
+          <w:rFonts w:ascii="Times New Roman" w:hAnsi="Times New Roman" w:cs="Times New Roman"/>
+          <w:sz w:val="24"/>
+          <w:szCs w:val="24"/>
+          <w:highlight w:val="yellow"/>
+        </w:rPr>
+        <w:t>consumidores  y</w:t>
+      </w:r>
+      <w:proofErr w:type="gramEnd"/>
+      <w:r>
+        <w:rPr>
+          <w:rFonts w:ascii="Times New Roman" w:hAnsi="Times New Roman" w:cs="Times New Roman"/>
+          <w:sz w:val="24"/>
+          <w:szCs w:val="24"/>
+          <w:highlight w:val="yellow"/>
+        </w:rPr>
+        <w:t xml:space="preserve"> comercializadores puedan operar de manera adecuada para que la demanda energética del país pueda estar regulada y se cuente con la distribución adecuada para todos los rincones del país. Es por ello que es fundamental el análisis de este mercado para que a medida que pase el tiempo, los agentes que participan en este mercado puedan identificar factores de riesgo más rápido y así, tomar las mejores decisiones para la economía </w:t>
+      </w:r>
+      <w:proofErr w:type="gramStart"/>
+      <w:r>
+        <w:rPr>
+          <w:rFonts w:ascii="Times New Roman" w:hAnsi="Times New Roman" w:cs="Times New Roman"/>
+          <w:sz w:val="24"/>
+          <w:szCs w:val="24"/>
+          <w:highlight w:val="yellow"/>
+        </w:rPr>
+        <w:t>y  distribución</w:t>
+      </w:r>
+      <w:proofErr w:type="gramEnd"/>
+      <w:r>
+        <w:rPr>
+          <w:rFonts w:ascii="Times New Roman" w:hAnsi="Times New Roman" w:cs="Times New Roman"/>
+          <w:sz w:val="24"/>
+          <w:szCs w:val="24"/>
+          <w:highlight w:val="yellow"/>
+        </w:rPr>
+        <w:t xml:space="preserve"> de energía del país.</w:t>
       </w:r>
     </w:p>
     <w:p>
@@ -222,121 +262,221 @@
           <w:sz w:val="26"/>
           <w:szCs w:val="26"/>
         </w:rPr>
-        <w:t xml:space="preserve"> (Sufficient Background)</w:t>
-      </w:r>
-    </w:p>
-    <w:p>
-      <w:pPr>
-        <w:jc w:val="both"/>
+        <w:t xml:space="preserve"> (</w:t>
+      </w:r>
+      <w:proofErr w:type="spellStart"/>
+      <w:r>
         <w:rPr>
           <w:rFonts w:ascii="Times New Roman" w:hAnsi="Times New Roman" w:cs="Times New Roman"/>
           <w:b/>
           <w:sz w:val="26"/>
           <w:szCs w:val="26"/>
-          <w:highlight w:val="yellow"/>
-        </w:rPr>
-      </w:pPr>
-      <w:r>
-        <w:rPr>
-          <w:rFonts w:ascii="Times New Roman" w:hAnsi="Times New Roman" w:cs="Times New Roman"/>
-          <w:sz w:val="24"/>
-          <w:szCs w:val="24"/>
-          <w:highlight w:val="yellow"/>
-        </w:rPr>
-        <w:t xml:space="preserve">El mercado eléctrico Colombiano es un mercado competitivo en donde participan generadores, transmisores, distribuidores, consumidores y comercializadores de energía. Este mercado se divide en dos segmentos: Corto y  largo plazo, sin embargo, en el siguiente documento se presentará el análisis del mercado en corto plazo por medio de la bolsa de energía de Colombia, la cual es  administrada por XM,  en donde </w:t>
-      </w:r>
-      <w:r>
-        <w:rPr>
-          <w:rFonts w:ascii="Times New Roman" w:hAnsi="Times New Roman" w:cs="Times New Roman"/>
-          <w:sz w:val="24"/>
-          <w:szCs w:val="24"/>
-          <w:highlight w:val="yellow"/>
-        </w:rPr>
-        <w:t>se presenta</w:t>
-      </w:r>
-      <w:r>
-        <w:rPr>
-          <w:rFonts w:ascii="Times New Roman" w:hAnsi="Times New Roman" w:cs="Times New Roman"/>
-          <w:sz w:val="24"/>
-          <w:szCs w:val="24"/>
-          <w:highlight w:val="yellow"/>
-        </w:rPr>
-        <w:t xml:space="preserve"> la participación de generadores y comercializadores de energía para </w:t>
-      </w:r>
-      <w:r>
-        <w:rPr>
-          <w:rFonts w:ascii="Times New Roman" w:hAnsi="Times New Roman" w:cs="Times New Roman"/>
-          <w:sz w:val="24"/>
-          <w:szCs w:val="24"/>
-          <w:highlight w:val="yellow"/>
-        </w:rPr>
-        <w:t>la</w:t>
-      </w:r>
-      <w:r>
-        <w:rPr>
-          <w:rFonts w:ascii="Times New Roman" w:hAnsi="Times New Roman" w:cs="Times New Roman"/>
-          <w:sz w:val="24"/>
-          <w:szCs w:val="24"/>
-          <w:highlight w:val="yellow"/>
-        </w:rPr>
-        <w:t xml:space="preserve"> compra y venta a precio de bolsa</w:t>
-      </w:r>
-      <w:r>
-        <w:rPr>
-          <w:rFonts w:ascii="Times New Roman" w:hAnsi="Times New Roman" w:cs="Times New Roman"/>
-          <w:sz w:val="24"/>
-          <w:szCs w:val="24"/>
-          <w:highlight w:val="yellow"/>
-        </w:rPr>
-        <w:t xml:space="preserve"> de energía eléctrica</w:t>
-      </w:r>
-      <w:r>
-        <w:rPr>
-          <w:rFonts w:ascii="Times New Roman" w:hAnsi="Times New Roman" w:cs="Times New Roman"/>
-          <w:sz w:val="24"/>
-          <w:szCs w:val="24"/>
-          <w:highlight w:val="yellow"/>
-        </w:rPr>
-        <w:t xml:space="preserve">, con el objetivo de </w:t>
-      </w:r>
-      <w:r>
-        <w:rPr>
-          <w:rFonts w:ascii="Times New Roman" w:hAnsi="Times New Roman" w:cs="Times New Roman"/>
-          <w:sz w:val="24"/>
-          <w:szCs w:val="24"/>
-          <w:highlight w:val="yellow"/>
-        </w:rPr>
-        <w:t>suplir</w:t>
-      </w:r>
-      <w:r>
-        <w:rPr>
-          <w:rFonts w:ascii="Times New Roman" w:hAnsi="Times New Roman" w:cs="Times New Roman"/>
-          <w:sz w:val="24"/>
-          <w:szCs w:val="24"/>
-          <w:highlight w:val="yellow"/>
-        </w:rPr>
-        <w:t xml:space="preserve"> la demanda adecuada de energía en el país. </w:t>
-      </w:r>
-    </w:p>
-    <w:p>
-      <w:pPr>
-        <w:jc w:val="both"/>
+        </w:rPr>
+        <w:t>Sufficient</w:t>
+      </w:r>
+      <w:proofErr w:type="spellEnd"/>
+      <w:r>
         <w:rPr>
           <w:rFonts w:ascii="Times New Roman" w:hAnsi="Times New Roman" w:cs="Times New Roman"/>
           <w:b/>
           <w:sz w:val="26"/>
           <w:szCs w:val="26"/>
-          <w:highlight w:val="yellow"/>
-        </w:rPr>
-      </w:pPr>
-      <w:r>
-        <w:rPr>
-          <w:rFonts w:ascii="Times New Roman" w:hAnsi="Times New Roman" w:cs="Times New Roman"/>
-          <w:sz w:val="24"/>
-          <w:szCs w:val="24"/>
-          <w:highlight w:val="yellow"/>
-        </w:rPr>
-        <w:t>De acuerdo con Poveda (2012),  el precio de bolsa está dado por la recolección de información de la generación de energía real que consta de los datos medidos, adquiridos hora a hora, de cada uno de los generadores que se encuentren activos en el mercado.  A su vez, los comercializadores deben reportar los consumos de sus clientes no regulados</w:t>
+        </w:rPr>
+        <w:t xml:space="preserve"> </w:t>
+      </w:r>
+      <w:proofErr w:type="spellStart"/>
+      <w:r>
+        <w:rPr>
+          <w:rFonts w:ascii="Times New Roman" w:hAnsi="Times New Roman" w:cs="Times New Roman"/>
+          <w:b/>
+          <w:sz w:val="26"/>
+          <w:szCs w:val="26"/>
+        </w:rPr>
+        <w:t>Background</w:t>
+      </w:r>
+      <w:proofErr w:type="spellEnd"/>
+      <w:r>
+        <w:rPr>
+          <w:rFonts w:ascii="Times New Roman" w:hAnsi="Times New Roman" w:cs="Times New Roman"/>
+          <w:b/>
+          <w:sz w:val="26"/>
+          <w:szCs w:val="26"/>
+        </w:rPr>
+        <w:t>)</w:t>
+      </w:r>
+    </w:p>
+    <w:p>
+      <w:pPr>
+        <w:jc w:val="both"/>
+        <w:rPr>
+          <w:rFonts w:ascii="Times New Roman" w:hAnsi="Times New Roman" w:cs="Times New Roman"/>
+          <w:b/>
+          <w:sz w:val="26"/>
+          <w:szCs w:val="26"/>
+          <w:highlight w:val="yellow"/>
+        </w:rPr>
+      </w:pPr>
+      <w:r>
+        <w:rPr>
+          <w:rFonts w:ascii="Times New Roman" w:hAnsi="Times New Roman" w:cs="Times New Roman"/>
+          <w:sz w:val="24"/>
+          <w:szCs w:val="24"/>
+          <w:highlight w:val="yellow"/>
+        </w:rPr>
+        <w:t xml:space="preserve">El mercado eléctrico </w:t>
+      </w:r>
+      <w:proofErr w:type="gramStart"/>
+      <w:r>
+        <w:rPr>
+          <w:rFonts w:ascii="Times New Roman" w:hAnsi="Times New Roman" w:cs="Times New Roman"/>
+          <w:sz w:val="24"/>
+          <w:szCs w:val="24"/>
+          <w:highlight w:val="yellow"/>
+        </w:rPr>
+        <w:t>Colombiano</w:t>
+      </w:r>
+      <w:proofErr w:type="gramEnd"/>
+      <w:r>
+        <w:rPr>
+          <w:rFonts w:ascii="Times New Roman" w:hAnsi="Times New Roman" w:cs="Times New Roman"/>
+          <w:sz w:val="24"/>
+          <w:szCs w:val="24"/>
+          <w:highlight w:val="yellow"/>
+        </w:rPr>
+        <w:t xml:space="preserve"> es un mercado competitivo en donde participan generadores, transmisores, distribuidores, consumidores y comercializadores de energía. Este mercado se divide en dos segmentos: Corto </w:t>
+      </w:r>
+      <w:proofErr w:type="gramStart"/>
+      <w:r>
+        <w:rPr>
+          <w:rFonts w:ascii="Times New Roman" w:hAnsi="Times New Roman" w:cs="Times New Roman"/>
+          <w:sz w:val="24"/>
+          <w:szCs w:val="24"/>
+          <w:highlight w:val="yellow"/>
+        </w:rPr>
+        <w:t>y  largo</w:t>
+      </w:r>
+      <w:proofErr w:type="gramEnd"/>
+      <w:r>
+        <w:rPr>
+          <w:rFonts w:ascii="Times New Roman" w:hAnsi="Times New Roman" w:cs="Times New Roman"/>
+          <w:sz w:val="24"/>
+          <w:szCs w:val="24"/>
+          <w:highlight w:val="yellow"/>
+        </w:rPr>
+        <w:t xml:space="preserve"> plazo, sin embargo, en el siguiente documento se presentará el análisis del mercado en corto plazo por medio de la bolsa de energía de Colombia, la cual es  administrada por XM,  en donde </w:t>
+      </w:r>
+      <w:r>
+        <w:rPr>
+          <w:rFonts w:ascii="Times New Roman" w:hAnsi="Times New Roman" w:cs="Times New Roman"/>
+          <w:sz w:val="24"/>
+          <w:szCs w:val="24"/>
+          <w:highlight w:val="yellow"/>
+        </w:rPr>
+        <w:t>se presenta</w:t>
+      </w:r>
+      <w:r>
+        <w:rPr>
+          <w:rFonts w:ascii="Times New Roman" w:hAnsi="Times New Roman" w:cs="Times New Roman"/>
+          <w:sz w:val="24"/>
+          <w:szCs w:val="24"/>
+          <w:highlight w:val="yellow"/>
+        </w:rPr>
+        <w:t xml:space="preserve"> la participación de generadores y comercializadores de energía para </w:t>
+      </w:r>
+      <w:r>
+        <w:rPr>
+          <w:rFonts w:ascii="Times New Roman" w:hAnsi="Times New Roman" w:cs="Times New Roman"/>
+          <w:sz w:val="24"/>
+          <w:szCs w:val="24"/>
+          <w:highlight w:val="yellow"/>
+        </w:rPr>
+        <w:t>la</w:t>
+      </w:r>
+      <w:r>
+        <w:rPr>
+          <w:rFonts w:ascii="Times New Roman" w:hAnsi="Times New Roman" w:cs="Times New Roman"/>
+          <w:sz w:val="24"/>
+          <w:szCs w:val="24"/>
+          <w:highlight w:val="yellow"/>
+        </w:rPr>
+        <w:t xml:space="preserve"> compra y venta a precio de bolsa</w:t>
+      </w:r>
+      <w:r>
+        <w:rPr>
+          <w:rFonts w:ascii="Times New Roman" w:hAnsi="Times New Roman" w:cs="Times New Roman"/>
+          <w:sz w:val="24"/>
+          <w:szCs w:val="24"/>
+          <w:highlight w:val="yellow"/>
+        </w:rPr>
+        <w:t xml:space="preserve"> de energía eléctrica</w:t>
+      </w:r>
+      <w:r>
+        <w:rPr>
+          <w:rFonts w:ascii="Times New Roman" w:hAnsi="Times New Roman" w:cs="Times New Roman"/>
+          <w:sz w:val="24"/>
+          <w:szCs w:val="24"/>
+          <w:highlight w:val="yellow"/>
+        </w:rPr>
+        <w:t xml:space="preserve">, con el objetivo de </w:t>
+      </w:r>
+      <w:r>
+        <w:rPr>
+          <w:rFonts w:ascii="Times New Roman" w:hAnsi="Times New Roman" w:cs="Times New Roman"/>
+          <w:sz w:val="24"/>
+          <w:szCs w:val="24"/>
+          <w:highlight w:val="yellow"/>
+        </w:rPr>
+        <w:t>suplir</w:t>
+      </w:r>
+      <w:r>
+        <w:rPr>
+          <w:rFonts w:ascii="Times New Roman" w:hAnsi="Times New Roman" w:cs="Times New Roman"/>
+          <w:sz w:val="24"/>
+          <w:szCs w:val="24"/>
+          <w:highlight w:val="yellow"/>
+        </w:rPr>
+        <w:t xml:space="preserve"> la demanda adecuada de energía en el país. </w:t>
+      </w:r>
+    </w:p>
+    <w:p>
+      <w:pPr>
+        <w:jc w:val="both"/>
+        <w:rPr>
+          <w:rFonts w:ascii="Times New Roman" w:hAnsi="Times New Roman" w:cs="Times New Roman"/>
+          <w:b/>
+          <w:sz w:val="26"/>
+          <w:szCs w:val="26"/>
+          <w:highlight w:val="yellow"/>
+        </w:rPr>
+      </w:pPr>
+      <w:r>
+        <w:rPr>
+          <w:rFonts w:ascii="Times New Roman" w:hAnsi="Times New Roman" w:cs="Times New Roman"/>
+          <w:sz w:val="24"/>
+          <w:szCs w:val="24"/>
+          <w:highlight w:val="yellow"/>
+        </w:rPr>
+        <w:t>De acuerdo con Poveda (2012</w:t>
+      </w:r>
+      <w:proofErr w:type="gramStart"/>
+      <w:r>
+        <w:rPr>
+          <w:rFonts w:ascii="Times New Roman" w:hAnsi="Times New Roman" w:cs="Times New Roman"/>
+          <w:sz w:val="24"/>
+          <w:szCs w:val="24"/>
+          <w:highlight w:val="yellow"/>
+        </w:rPr>
+        <w:t>),  el</w:t>
+      </w:r>
+      <w:proofErr w:type="gramEnd"/>
+      <w:r>
+        <w:rPr>
+          <w:rFonts w:ascii="Times New Roman" w:hAnsi="Times New Roman" w:cs="Times New Roman"/>
+          <w:sz w:val="24"/>
+          <w:szCs w:val="24"/>
+          <w:highlight w:val="yellow"/>
+        </w:rPr>
+        <w:t xml:space="preserve"> precio de bolsa está dado por la recolección de información de la generación de energía real que consta de los datos medidos, adquiridos hora a hora, de cada uno de los generadores que se encuentren activos en el mercado.  A su vez, los comercializadores deben reportar los consumos de sus clientes no regulados</w:t>
       </w:r>
       <w:r>
         <w:rPr>
@@ -448,7 +588,27 @@
           <w:szCs w:val="24"/>
           <w:highlight w:val="yellow"/>
         </w:rPr>
-        <w:t xml:space="preserve"> si es necesario realizar estrategias en el manejo de los recursos  naturales con los que se genera energía, si la dinámica de compra y venta de energía está siendo óptima para la </w:t>
+        <w:t xml:space="preserve"> si es necesario realizar estrategias en el manejo de los </w:t>
+      </w:r>
+      <w:proofErr w:type="gramStart"/>
+      <w:r>
+        <w:rPr>
+          <w:rFonts w:ascii="Times New Roman" w:hAnsi="Times New Roman" w:cs="Times New Roman"/>
+          <w:sz w:val="24"/>
+          <w:szCs w:val="24"/>
+          <w:highlight w:val="yellow"/>
+        </w:rPr>
+        <w:t>recursos  naturales</w:t>
+      </w:r>
+      <w:proofErr w:type="gramEnd"/>
+      <w:r>
+        <w:rPr>
+          <w:rFonts w:ascii="Times New Roman" w:hAnsi="Times New Roman" w:cs="Times New Roman"/>
+          <w:sz w:val="24"/>
+          <w:szCs w:val="24"/>
+          <w:highlight w:val="yellow"/>
+        </w:rPr>
+        <w:t xml:space="preserve"> con los que se genera energía, si la dinámica de compra y venta de energía está siendo óptima para la </w:t>
       </w:r>
       <w:r>
         <w:rPr>
@@ -513,7 +673,47 @@
           <w:szCs w:val="24"/>
           <w:highlight w:val="yellow"/>
         </w:rPr>
-        <w:t xml:space="preserve"> mayorista Colombiano, en donde se implementará un modelo de Machine Learning automático en una aplicación web, que permitirá modelar futuros precios de bolsa y con ello, tomar decisiones comerciales basadas en los datos adquiridos.</w:t>
+        <w:t xml:space="preserve"> mayorista </w:t>
+      </w:r>
+      <w:proofErr w:type="gramStart"/>
+      <w:r>
+        <w:rPr>
+          <w:rFonts w:ascii="Times New Roman" w:hAnsi="Times New Roman" w:cs="Times New Roman"/>
+          <w:sz w:val="24"/>
+          <w:szCs w:val="24"/>
+          <w:highlight w:val="yellow"/>
+        </w:rPr>
+        <w:t>Colombiano</w:t>
+      </w:r>
+      <w:proofErr w:type="gramEnd"/>
+      <w:r>
+        <w:rPr>
+          <w:rFonts w:ascii="Times New Roman" w:hAnsi="Times New Roman" w:cs="Times New Roman"/>
+          <w:sz w:val="24"/>
+          <w:szCs w:val="24"/>
+          <w:highlight w:val="yellow"/>
+        </w:rPr>
+        <w:t xml:space="preserve">, en donde se implementará un modelo de Machine </w:t>
+      </w:r>
+      <w:proofErr w:type="spellStart"/>
+      <w:r>
+        <w:rPr>
+          <w:rFonts w:ascii="Times New Roman" w:hAnsi="Times New Roman" w:cs="Times New Roman"/>
+          <w:sz w:val="24"/>
+          <w:szCs w:val="24"/>
+          <w:highlight w:val="yellow"/>
+        </w:rPr>
+        <w:t>Learning</w:t>
+      </w:r>
+      <w:proofErr w:type="spellEnd"/>
+      <w:r>
+        <w:rPr>
+          <w:rFonts w:ascii="Times New Roman" w:hAnsi="Times New Roman" w:cs="Times New Roman"/>
+          <w:sz w:val="24"/>
+          <w:szCs w:val="24"/>
+          <w:highlight w:val="yellow"/>
+        </w:rPr>
+        <w:t xml:space="preserve"> automático en una aplicación web, que permitirá modelar futuros precios de bolsa y con ello, tomar decisiones comerciales basadas en los datos adquiridos.</w:t>
       </w:r>
     </w:p>
     <w:p>
@@ -531,6 +731,7 @@
           <w:szCs w:val="26"/>
         </w:rPr>
       </w:pPr>
+      <w:proofErr w:type="gramStart"/>
       <w:r>
         <w:rPr>
           <w:rFonts w:ascii="Times New Roman" w:hAnsi="Times New Roman" w:cs="Times New Roman"/>
@@ -538,7 +739,17 @@
           <w:sz w:val="26"/>
           <w:szCs w:val="26"/>
         </w:rPr>
-        <w:t xml:space="preserve">Problema a tratar: Realizar la predicción de bolsa de energía eléctrica del MEM a partir de datos disponibles del operador del mercado u otras fuentes. </w:t>
+        <w:t>Problema a tratar</w:t>
+      </w:r>
+      <w:proofErr w:type="gramEnd"/>
+      <w:r>
+        <w:rPr>
+          <w:rFonts w:ascii="Times New Roman" w:hAnsi="Times New Roman" w:cs="Times New Roman"/>
+          <w:b/>
+          <w:sz w:val="26"/>
+          <w:szCs w:val="26"/>
+        </w:rPr>
+        <w:t xml:space="preserve">: Realizar la predicción de bolsa de energía eléctrica del MEM a partir de datos disponibles del operador del mercado u otras fuentes. </w:t>
       </w:r>
     </w:p>
     <w:p>
@@ -649,7 +860,27 @@
           <w:sz w:val="24"/>
           <w:szCs w:val="24"/>
         </w:rPr>
-        <w:t>Los datos a utilizar para el desarrollo de la predicción, se encuentran en la página del operador del mercado eléctrico colombiano</w:t>
+        <w:t xml:space="preserve">Los datos a utilizar para el desarrollo de la </w:t>
+      </w:r>
+      <w:proofErr w:type="gramStart"/>
+      <w:r>
+        <w:rPr>
+          <w:rFonts w:ascii="Times New Roman" w:hAnsi="Times New Roman" w:cs="Times New Roman"/>
+          <w:bCs/>
+          <w:sz w:val="24"/>
+          <w:szCs w:val="24"/>
+        </w:rPr>
+        <w:t>predicción,</w:t>
+      </w:r>
+      <w:proofErr w:type="gramEnd"/>
+      <w:r>
+        <w:rPr>
+          <w:rFonts w:ascii="Times New Roman" w:hAnsi="Times New Roman" w:cs="Times New Roman"/>
+          <w:bCs/>
+          <w:sz w:val="24"/>
+          <w:szCs w:val="24"/>
+        </w:rPr>
+        <w:t xml:space="preserve"> se encuentran en la página del operador del mercado eléctrico colombiano</w:t>
       </w:r>
       <w:r>
         <w:rPr>
@@ -686,6 +917,15 @@
           <w:szCs w:val="24"/>
         </w:rPr>
         <w:t>:</w:t>
+      </w:r>
+      <w:r>
+        <w:rPr>
+          <w:rFonts w:ascii="Times New Roman" w:hAnsi="Times New Roman" w:cs="Times New Roman"/>
+          <w:bCs/>
+          <w:sz w:val="24"/>
+          <w:szCs w:val="24"/>
+        </w:rPr>
+        <w:t xml:space="preserve"> </w:t>
       </w:r>
     </w:p>
     <w:p>
@@ -770,8 +1010,39 @@
           <w:szCs w:val="24"/>
         </w:rPr>
         <w:tab/>
-        <w:t>Precio de combustibles (utilizados para la generación de energía, como por ejemplo: carbón, gas natural, fuel oil</w:t>
-      </w:r>
+        <w:t xml:space="preserve">Precio de combustibles (utilizados para la generación de energía, </w:t>
+      </w:r>
+      <w:proofErr w:type="gramStart"/>
+      <w:r>
+        <w:rPr>
+          <w:rFonts w:ascii="Times New Roman" w:hAnsi="Times New Roman" w:cs="Times New Roman"/>
+          <w:bCs/>
+          <w:sz w:val="24"/>
+          <w:szCs w:val="24"/>
+        </w:rPr>
+        <w:t>como</w:t>
+      </w:r>
+      <w:proofErr w:type="gramEnd"/>
+      <w:r>
+        <w:rPr>
+          <w:rFonts w:ascii="Times New Roman" w:hAnsi="Times New Roman" w:cs="Times New Roman"/>
+          <w:bCs/>
+          <w:sz w:val="24"/>
+          <w:szCs w:val="24"/>
+        </w:rPr>
+        <w:t xml:space="preserve"> por ejemplo: carbón, gas natural, fuel </w:t>
+      </w:r>
+      <w:proofErr w:type="spellStart"/>
+      <w:r>
+        <w:rPr>
+          <w:rFonts w:ascii="Times New Roman" w:hAnsi="Times New Roman" w:cs="Times New Roman"/>
+          <w:bCs/>
+          <w:sz w:val="24"/>
+          <w:szCs w:val="24"/>
+        </w:rPr>
+        <w:t>oil</w:t>
+      </w:r>
+      <w:proofErr w:type="spellEnd"/>
       <w:r>
         <w:rPr>
           <w:rFonts w:ascii="Times New Roman" w:hAnsi="Times New Roman" w:cs="Times New Roman"/>
@@ -907,16 +1178,7 @@
           <w:sz w:val="24"/>
           <w:szCs w:val="24"/>
         </w:rPr>
-        <w:t>considerando</w:t>
-      </w:r>
-      <w:r>
-        <w:rPr>
-          <w:rFonts w:ascii="Times New Roman" w:hAnsi="Times New Roman" w:cs="Times New Roman"/>
-          <w:bCs/>
-          <w:sz w:val="24"/>
-          <w:szCs w:val="24"/>
-        </w:rPr>
-        <w:t xml:space="preserve"> que es un parámetro relevante para el modelo de predicción del precio de bolsa de energía eléctrica.</w:t>
+        <w:t>considerando que es un parámetro relevante para el modelo de predicción del precio de bolsa de energía eléctrica.</w:t>
       </w:r>
     </w:p>
     <w:p>
@@ -1050,7 +1312,76 @@
           <w:sz w:val="24"/>
           <w:szCs w:val="24"/>
         </w:rPr>
-        <w:t xml:space="preserve">Debido a que el modelo del precio de bolsa es muy volátil, no se modelará de manera lineal sino que se dispondrá de la herramienta de bosques y árboles para realizar la predicción. Con base en los predictores mencionados en la sección 3, se construirá el modelo con Random Forest o XG Boost para obtener un valor predicho para el precio de bolsa de energía eléctrica en el MEM, verificando antes si existe correlación entre las variables mencionadas anteriormente. </w:t>
+        <w:t xml:space="preserve">Debido a que el modelo del precio de bolsa es muy volátil, no se modelará de manera </w:t>
+      </w:r>
+      <w:proofErr w:type="gramStart"/>
+      <w:r>
+        <w:rPr>
+          <w:rFonts w:ascii="Times New Roman" w:hAnsi="Times New Roman" w:cs="Times New Roman"/>
+          <w:bCs/>
+          <w:sz w:val="24"/>
+          <w:szCs w:val="24"/>
+        </w:rPr>
+        <w:t>lineal</w:t>
+      </w:r>
+      <w:proofErr w:type="gramEnd"/>
+      <w:r>
+        <w:rPr>
+          <w:rFonts w:ascii="Times New Roman" w:hAnsi="Times New Roman" w:cs="Times New Roman"/>
+          <w:bCs/>
+          <w:sz w:val="24"/>
+          <w:szCs w:val="24"/>
+        </w:rPr>
+        <w:t xml:space="preserve"> sino que se dispondrá de la herramienta de bosques y árboles para realizar la predicción. Con base en los predictores mencionados en la sección 3, se construirá el modelo con </w:t>
+      </w:r>
+      <w:proofErr w:type="spellStart"/>
+      <w:r>
+        <w:rPr>
+          <w:rFonts w:ascii="Times New Roman" w:hAnsi="Times New Roman" w:cs="Times New Roman"/>
+          <w:bCs/>
+          <w:sz w:val="24"/>
+          <w:szCs w:val="24"/>
+        </w:rPr>
+        <w:t>Random</w:t>
+      </w:r>
+      <w:proofErr w:type="spellEnd"/>
+      <w:r>
+        <w:rPr>
+          <w:rFonts w:ascii="Times New Roman" w:hAnsi="Times New Roman" w:cs="Times New Roman"/>
+          <w:bCs/>
+          <w:sz w:val="24"/>
+          <w:szCs w:val="24"/>
+        </w:rPr>
+        <w:t xml:space="preserve"> Forest o XG </w:t>
+      </w:r>
+      <w:proofErr w:type="spellStart"/>
+      <w:r>
+        <w:rPr>
+          <w:rFonts w:ascii="Times New Roman" w:hAnsi="Times New Roman" w:cs="Times New Roman"/>
+          <w:bCs/>
+          <w:sz w:val="24"/>
+          <w:szCs w:val="24"/>
+        </w:rPr>
+        <w:t>Boost</w:t>
+      </w:r>
+      <w:proofErr w:type="spellEnd"/>
+      <w:r>
+        <w:rPr>
+          <w:rFonts w:ascii="Times New Roman" w:hAnsi="Times New Roman" w:cs="Times New Roman"/>
+          <w:bCs/>
+          <w:sz w:val="24"/>
+          <w:szCs w:val="24"/>
+        </w:rPr>
+        <w:t xml:space="preserve"> para obtener un valor predicho para el precio de bolsa de energía eléctrica en el MEM, verificando antes si existe correlación entre las variables mencionadas anteriormente. </w:t>
+      </w:r>
+      <w:r>
+        <w:rPr>
+          <w:rFonts w:ascii="Times New Roman" w:hAnsi="Times New Roman" w:cs="Times New Roman"/>
+          <w:bCs/>
+          <w:sz w:val="24"/>
+          <w:szCs w:val="24"/>
+        </w:rPr>
+        <w:t>Para ambos métodos, es necesario trabajar con herramientas específicas para series de tiempo, por lo cual, se hará una búsqueda de cómo se implementan los algoritmos para este caso.</w:t>
       </w:r>
     </w:p>
     <w:p>
@@ -1097,7 +1428,47 @@
           <w:sz w:val="24"/>
           <w:szCs w:val="24"/>
         </w:rPr>
-        <w:t>Se plantea para la visualización de datos de la predicción en la página web utilizar el paquete “Shiny” de R y que sea desplegado como un proyecto en Github. Se propone la siguiente visualización de la página:</w:t>
+        <w:t>Se plantea para la visualización de datos de la predicción en la página web utilizar el paquete “</w:t>
+      </w:r>
+      <w:proofErr w:type="spellStart"/>
+      <w:r>
+        <w:rPr>
+          <w:rFonts w:ascii="Times New Roman" w:hAnsi="Times New Roman" w:cs="Times New Roman"/>
+          <w:bCs/>
+          <w:sz w:val="24"/>
+          <w:szCs w:val="24"/>
+        </w:rPr>
+        <w:t>Shiny</w:t>
+      </w:r>
+      <w:proofErr w:type="spellEnd"/>
+      <w:r>
+        <w:rPr>
+          <w:rFonts w:ascii="Times New Roman" w:hAnsi="Times New Roman" w:cs="Times New Roman"/>
+          <w:bCs/>
+          <w:sz w:val="24"/>
+          <w:szCs w:val="24"/>
+        </w:rPr>
+        <w:t xml:space="preserve">” de R y que sea desplegado como un proyecto en </w:t>
+      </w:r>
+      <w:proofErr w:type="spellStart"/>
+      <w:r>
+        <w:rPr>
+          <w:rFonts w:ascii="Times New Roman" w:hAnsi="Times New Roman" w:cs="Times New Roman"/>
+          <w:bCs/>
+          <w:sz w:val="24"/>
+          <w:szCs w:val="24"/>
+        </w:rPr>
+        <w:t>Github</w:t>
+      </w:r>
+      <w:proofErr w:type="spellEnd"/>
+      <w:r>
+        <w:rPr>
+          <w:rFonts w:ascii="Times New Roman" w:hAnsi="Times New Roman" w:cs="Times New Roman"/>
+          <w:bCs/>
+          <w:sz w:val="24"/>
+          <w:szCs w:val="24"/>
+        </w:rPr>
+        <w:t>. Se propone la siguiente visualización de la página:</w:t>
       </w:r>
     </w:p>
     <w:p>
@@ -1279,20 +1650,15 @@
               <w:highlight w:val="yellow"/>
               <w:lang w:val="es-ES"/>
             </w:rPr>
-            <w:t xml:space="preserve">. Recuperado de </w:t>
+            <w:t>. Recuperado de https://repositorio.unal.edu.co/bitstream/handle/unal/21159/300038.2012.pdf?sequence=1&amp;isAllowed=y</w:t>
           </w:r>
-          <w:r>
+        </w:p>
+        <w:p>
+          <w:pPr>
             <w:rPr>
-              <w:rFonts w:ascii="Times New Roman" w:hAnsi="Times New Roman" w:cs="Times New Roman"/>
-              <w:noProof/>
-              <w:sz w:val="24"/>
-              <w:szCs w:val="24"/>
-              <w:highlight w:val="yellow"/>
               <w:lang w:val="es-ES"/>
             </w:rPr>
-            <w:lastRenderedPageBreak/>
-            <w:t>https://repositorio.unal.edu.co/bitstream/handle/unal/21159/300038.2012.pdf?sequence=1&amp;isAllowed=y</w:t>
-          </w:r>
+          </w:pPr>
         </w:p>
         <w:p>
           <w:pPr>
@@ -1795,6 +2161,7 @@
     <w:lsdException w:name="HTML Sample" w:semiHidden="1" w:unhideWhenUsed="1"/>
     <w:lsdException w:name="HTML Typewriter" w:semiHidden="1" w:unhideWhenUsed="1"/>
     <w:lsdException w:name="HTML Variable" w:semiHidden="1" w:unhideWhenUsed="1"/>
+    <w:lsdException w:name="Normal Table" w:semiHidden="1" w:unhideWhenUsed="1"/>
     <w:lsdException w:name="annotation subject" w:semiHidden="1" w:unhideWhenUsed="1"/>
     <w:lsdException w:name="No List" w:semiHidden="1" w:unhideWhenUsed="1"/>
     <w:lsdException w:name="Outline List 1" w:semiHidden="1" w:unhideWhenUsed="1"/>
@@ -1837,8 +2204,11 @@
     <w:lsdException w:name="Table Contemporary" w:semiHidden="1" w:unhideWhenUsed="1"/>
     <w:lsdException w:name="Table Elegant" w:semiHidden="1" w:unhideWhenUsed="1"/>
     <w:lsdException w:name="Table Professional" w:semiHidden="1" w:unhideWhenUsed="1"/>
+    <w:lsdException w:name="Table Subtle 1" w:semiHidden="1" w:unhideWhenUsed="1"/>
     <w:lsdException w:name="Table Subtle 2" w:semiHidden="1" w:unhideWhenUsed="1"/>
     <w:lsdException w:name="Table Web 1" w:semiHidden="1" w:unhideWhenUsed="1"/>
+    <w:lsdException w:name="Table Web 2" w:semiHidden="1" w:unhideWhenUsed="1"/>
+    <w:lsdException w:name="Table Web 3" w:semiHidden="1" w:unhideWhenUsed="1"/>
     <w:lsdException w:name="Balloon Text" w:semiHidden="1" w:unhideWhenUsed="1"/>
     <w:lsdException w:name="Table Grid" w:uiPriority="39"/>
     <w:lsdException w:name="Table Theme" w:semiHidden="1" w:unhideWhenUsed="1"/>

</xml_diff>

<commit_message>
Se terminó de organizar entrega 1
Se terminó de organizar el documento Word para terminar el formato PDF hecho por medio de latex
</commit_message>
<xml_diff>
--- a/Documentos/Proyecto final- Primera entrega.docx
+++ b/Documentos/Proyecto final- Primera entrega.docx
@@ -1,6 +1,6 @@
 
 <file path=word/document.xml><?xml version="1.0" encoding="utf-8"?>
-<w:document xmlns:wpc="http://schemas.microsoft.com/office/word/2010/wordprocessingCanvas" xmlns:cx="http://schemas.microsoft.com/office/drawing/2014/chartex" xmlns:cx1="http://schemas.microsoft.com/office/drawing/2015/9/8/chartex" xmlns:cx2="http://schemas.microsoft.com/office/drawing/2015/10/21/chartex" xmlns:cx3="http://schemas.microsoft.com/office/drawing/2016/5/9/chartex" xmlns:cx4="http://schemas.microsoft.com/office/drawing/2016/5/10/chartex" xmlns:cx5="http://schemas.microsoft.com/office/drawing/2016/5/11/chartex" xmlns:cx6="http://schemas.microsoft.com/office/drawing/2016/5/12/chartex" xmlns:cx7="http://schemas.microsoft.com/office/drawing/2016/5/13/chartex" xmlns:cx8="http://schemas.microsoft.com/office/drawing/2016/5/14/chartex" xmlns:mc="http://schemas.openxmlformats.org/markup-compatibility/2006" xmlns:aink="http://schemas.microsoft.com/office/drawing/2016/ink" xmlns:am3d="http://schemas.microsoft.com/office/drawing/2017/model3d" xmlns:o="urn:schemas-microsoft-com:office:office" xmlns:r="http://schemas.openxmlformats.org/officeDocument/2006/relationships" xmlns:m="http://schemas.openxmlformats.org/officeDocument/2006/math" xmlns:v="urn:schemas-microsoft-com:vml" xmlns:wp14="http://schemas.microsoft.com/office/word/2010/wordprocessingDrawing" xmlns:wp="http://schemas.openxmlformats.org/drawingml/2006/wordprocessingDrawing" xmlns:w10="urn:schemas-microsoft-com:office:word" xmlns:w="http://schemas.openxmlformats.org/wordprocessingml/2006/main" xmlns:w14="http://schemas.microsoft.com/office/word/2010/wordml" xmlns:w15="http://schemas.microsoft.com/office/word/2012/wordml" xmlns:w16cex="http://schemas.microsoft.com/office/word/2018/wordml/cex" xmlns:w16cid="http://schemas.microsoft.com/office/word/2016/wordml/cid" xmlns:w16="http://schemas.microsoft.com/office/word/2018/wordml" xmlns:w16sdtdh="http://schemas.microsoft.com/office/word/2020/wordml/sdtdatahash" xmlns:w16se="http://schemas.microsoft.com/office/word/2015/wordml/symex" xmlns:wpg="http://schemas.microsoft.com/office/word/2010/wordprocessingGroup" xmlns:wpi="http://schemas.microsoft.com/office/word/2010/wordprocessingInk" xmlns:wne="http://schemas.microsoft.com/office/word/2006/wordml" xmlns:wps="http://schemas.microsoft.com/office/word/2010/wordprocessingShape" mc:Ignorable="w14 w15 w16se w16cid w16 w16cex w16sdtdh wp14">
+<w:document xmlns:wpc="http://schemas.microsoft.com/office/word/2010/wordprocessingCanvas" xmlns:mc="http://schemas.openxmlformats.org/markup-compatibility/2006" xmlns:o="urn:schemas-microsoft-com:office:office" xmlns:r="http://schemas.openxmlformats.org/officeDocument/2006/relationships" xmlns:m="http://schemas.openxmlformats.org/officeDocument/2006/math" xmlns:v="urn:schemas-microsoft-com:vml" xmlns:wp14="http://schemas.microsoft.com/office/word/2010/wordprocessingDrawing" xmlns:wp="http://schemas.openxmlformats.org/drawingml/2006/wordprocessingDrawing" xmlns:w10="urn:schemas-microsoft-com:office:word" xmlns:w="http://schemas.openxmlformats.org/wordprocessingml/2006/main" xmlns:w14="http://schemas.microsoft.com/office/word/2010/wordml" xmlns:w15="http://schemas.microsoft.com/office/word/2012/wordml" xmlns:wpg="http://schemas.microsoft.com/office/word/2010/wordprocessingGroup" xmlns:wpi="http://schemas.microsoft.com/office/word/2010/wordprocessingInk" xmlns:wne="http://schemas.microsoft.com/office/word/2006/wordml" xmlns:wps="http://schemas.microsoft.com/office/word/2010/wordprocessingShape" mc:Ignorable="w14 w15 wp14">
   <w:body>
     <w:p>
       <w:pPr>
@@ -153,79 +153,6 @@
           <w:szCs w:val="26"/>
         </w:rPr>
         <w:t>Resumen</w:t>
-      </w:r>
-    </w:p>
-    <w:p>
-      <w:pPr>
-        <w:jc w:val="both"/>
-        <w:rPr>
-          <w:rFonts w:ascii="Times New Roman" w:hAnsi="Times New Roman" w:cs="Times New Roman"/>
-          <w:sz w:val="24"/>
-          <w:szCs w:val="24"/>
-        </w:rPr>
-      </w:pPr>
-      <w:r>
-        <w:rPr>
-          <w:rFonts w:ascii="Times New Roman" w:hAnsi="Times New Roman" w:cs="Times New Roman"/>
-          <w:sz w:val="24"/>
-          <w:szCs w:val="24"/>
-          <w:highlight w:val="yellow"/>
-        </w:rPr>
-        <w:t xml:space="preserve">El precio de bolsa de energía eléctrica del Mercado </w:t>
-      </w:r>
-      <w:r>
-        <w:rPr>
-          <w:rFonts w:ascii="Times New Roman" w:hAnsi="Times New Roman" w:cs="Times New Roman"/>
-          <w:sz w:val="24"/>
-          <w:szCs w:val="24"/>
-          <w:highlight w:val="cyan"/>
-        </w:rPr>
-        <w:t>Energía</w:t>
-      </w:r>
-      <w:r>
-        <w:rPr>
-          <w:rFonts w:ascii="Times New Roman" w:hAnsi="Times New Roman" w:cs="Times New Roman"/>
-          <w:sz w:val="24"/>
-          <w:szCs w:val="24"/>
-          <w:highlight w:val="yellow"/>
-        </w:rPr>
-        <w:t xml:space="preserve"> Mayorista (MEM) Colombiano está dado por diversos factores para que los generadores, consumidores  y comercializadores puedan operar de manera adecuada para que la demanda energética del país pueda</w:t>
-      </w:r>
-      <w:r>
-        <w:rPr>
-          <w:rFonts w:ascii="Times New Roman" w:hAnsi="Times New Roman" w:cs="Times New Roman"/>
-          <w:sz w:val="24"/>
-          <w:szCs w:val="24"/>
-          <w:highlight w:val="yellow"/>
-        </w:rPr>
-        <w:t xml:space="preserve"> ser garantizada </w:t>
-      </w:r>
-      <w:r>
-        <w:rPr>
-          <w:rFonts w:ascii="Times New Roman" w:hAnsi="Times New Roman" w:cs="Times New Roman"/>
-          <w:sz w:val="24"/>
-          <w:szCs w:val="24"/>
-          <w:highlight w:val="yellow"/>
-        </w:rPr>
-        <w:t xml:space="preserve">y se </w:t>
-      </w:r>
-      <w:r>
-        <w:rPr>
-          <w:rFonts w:ascii="Times New Roman" w:hAnsi="Times New Roman" w:cs="Times New Roman"/>
-          <w:sz w:val="24"/>
-          <w:szCs w:val="24"/>
-          <w:highlight w:val="yellow"/>
-        </w:rPr>
-        <w:t>pueda suplir dicha demanda a todos los usuarios del Sistema Interconectado Nacional-SIN</w:t>
-      </w:r>
-      <w:r>
-        <w:rPr>
-          <w:rFonts w:ascii="Times New Roman" w:hAnsi="Times New Roman" w:cs="Times New Roman"/>
-          <w:sz w:val="24"/>
-          <w:szCs w:val="24"/>
-          <w:highlight w:val="yellow"/>
-        </w:rPr>
-        <w:t>. Es por ello que es fundamental el análisis de este mercado para que a medida que pase el tiempo, los agentes que participan en este mercado puedan identificar factores de riesgo más rápido y así, tomar las mejores decisiones para la economía y  distribución de energía del país.</w:t>
       </w:r>
     </w:p>
     <w:p>
@@ -448,33 +375,13 @@
           <w:szCs w:val="26"/>
           <w:highlight w:val="cyan"/>
         </w:rPr>
-        <w:t xml:space="preserve">), el mercado spot o la bolsa de energía hace referencia al mercado en donde se obtiene la energía eléctrica de forma instantánea, con el objetivo de </w:t>
-      </w:r>
-      <w:proofErr w:type="gramStart"/>
+        <w:t>), el mercado spot o la bolsa de energía hace referencia al mercado en donde se obtiene la energía eléctrica de forma instantánea, con el objetivo de lograr  un balance entre oferta y demanda. A su vez, los autores afirman que dicho precio de bolsa se define mediante un conjunto de normas que buscan precisar el nivel de referencia en caso de escasez.</w:t>
+      </w:r>
       <w:r>
         <w:rPr>
           <w:rFonts w:ascii="Times New Roman" w:hAnsi="Times New Roman" w:cs="Times New Roman"/>
           <w:sz w:val="26"/>
           <w:szCs w:val="26"/>
-          <w:highlight w:val="cyan"/>
-        </w:rPr>
-        <w:t>lograr  un</w:t>
-      </w:r>
-      <w:proofErr w:type="gramEnd"/>
-      <w:r>
-        <w:rPr>
-          <w:rFonts w:ascii="Times New Roman" w:hAnsi="Times New Roman" w:cs="Times New Roman"/>
-          <w:sz w:val="26"/>
-          <w:szCs w:val="26"/>
-          <w:highlight w:val="cyan"/>
-        </w:rPr>
-        <w:t xml:space="preserve"> balance entre oferta y demanda. A su vez, los autores afirman que dicho precio de bolsa se define mediante un conjunto de normas que buscan precisar el nivel de referencia en caso de escasez.</w:t>
-      </w:r>
-      <w:r>
-        <w:rPr>
-          <w:rFonts w:ascii="Times New Roman" w:hAnsi="Times New Roman" w:cs="Times New Roman"/>
-          <w:sz w:val="26"/>
-          <w:szCs w:val="26"/>
         </w:rPr>
         <w:t xml:space="preserve"> </w:t>
       </w:r>
@@ -484,58 +391,95 @@
         <w:jc w:val="both"/>
         <w:rPr>
           <w:rFonts w:ascii="Times New Roman" w:hAnsi="Times New Roman" w:cs="Times New Roman"/>
-          <w:sz w:val="26"/>
-          <w:szCs w:val="26"/>
-          <w:highlight w:val="cyan"/>
-        </w:rPr>
-      </w:pPr>
-    </w:p>
-    <w:p>
-      <w:pPr>
-        <w:jc w:val="both"/>
-        <w:rPr>
-          <w:rFonts w:ascii="Times New Roman" w:hAnsi="Times New Roman" w:cs="Times New Roman"/>
-          <w:b/>
-          <w:sz w:val="26"/>
-          <w:szCs w:val="26"/>
-          <w:highlight w:val="yellow"/>
-        </w:rPr>
-      </w:pPr>
-      <w:r>
-        <w:rPr>
-          <w:rFonts w:ascii="Times New Roman" w:hAnsi="Times New Roman" w:cs="Times New Roman"/>
-          <w:sz w:val="24"/>
-          <w:szCs w:val="24"/>
-          <w:highlight w:val="yellow"/>
-        </w:rPr>
-        <w:t xml:space="preserve">De acuerdo con Poveda (2012), </w:t>
-      </w:r>
-      <w:r>
-        <w:rPr>
-          <w:rFonts w:ascii="Times New Roman" w:hAnsi="Times New Roman" w:cs="Times New Roman"/>
-          <w:sz w:val="24"/>
-          <w:szCs w:val="24"/>
-          <w:highlight w:val="yellow"/>
-        </w:rPr>
-        <w:t xml:space="preserve"> </w:t>
-      </w:r>
-      <w:r>
-        <w:rPr>
-          <w:rFonts w:ascii="Times New Roman" w:hAnsi="Times New Roman" w:cs="Times New Roman"/>
-          <w:sz w:val="24"/>
-          <w:szCs w:val="24"/>
-          <w:highlight w:val="cyan"/>
-        </w:rPr>
-        <w:t xml:space="preserve">en el mercado energético colombiano, </w:t>
-      </w:r>
-      <w:r>
-        <w:rPr>
-          <w:rFonts w:ascii="Times New Roman" w:hAnsi="Times New Roman" w:cs="Times New Roman"/>
-          <w:sz w:val="24"/>
-          <w:szCs w:val="24"/>
-          <w:highlight w:val="yellow"/>
-        </w:rPr>
-        <w:t xml:space="preserve">el precio de bolsa está dado por la recolección de información de la generación de energía real que consta de los datos medidos, </w:t>
+          <w:sz w:val="24"/>
+          <w:szCs w:val="24"/>
+          <w:highlight w:val="yellow"/>
+        </w:rPr>
+      </w:pPr>
+      <w:bookmarkStart w:id="0" w:name="_GoBack"/>
+      <w:bookmarkEnd w:id="0"/>
+      <w:r>
+        <w:rPr>
+          <w:rFonts w:ascii="Times New Roman" w:hAnsi="Times New Roman" w:cs="Times New Roman"/>
+          <w:sz w:val="24"/>
+          <w:szCs w:val="24"/>
+          <w:highlight w:val="yellow"/>
+        </w:rPr>
+        <w:t xml:space="preserve">Poveda (2012) afirma que el despacho ideal es </w:t>
+      </w:r>
+      <w:r>
+        <w:rPr>
+          <w:rFonts w:ascii="Times New Roman" w:hAnsi="Times New Roman" w:cs="Times New Roman"/>
+          <w:sz w:val="24"/>
+          <w:szCs w:val="24"/>
+          <w:highlight w:val="yellow"/>
+        </w:rPr>
+        <w:t xml:space="preserve">el </w:t>
+      </w:r>
+      <w:r>
+        <w:rPr>
+          <w:rFonts w:ascii="Times New Roman" w:hAnsi="Times New Roman" w:cs="Times New Roman"/>
+          <w:sz w:val="24"/>
+          <w:szCs w:val="24"/>
+          <w:highlight w:val="yellow"/>
+        </w:rPr>
+        <w:t xml:space="preserve">programa de generación que está dado por el uso de los recursos más económicos hasta cubrir la demanda doméstica real, más las Transacciones Internacionales de Electricidad de Corto Plazo - TIE (exportaciones como demanda e importaciones como generación), más las pérdidas del STN (Sistema de Transmisión Nacional). Teniendo en cuenta lo anterior, </w:t>
+      </w:r>
+      <w:r>
+        <w:rPr>
+          <w:rFonts w:ascii="Times New Roman" w:hAnsi="Times New Roman" w:cs="Times New Roman"/>
+          <w:sz w:val="24"/>
+          <w:szCs w:val="24"/>
+          <w:highlight w:val="yellow"/>
+        </w:rPr>
+        <w:t>e</w:t>
+      </w:r>
+      <w:r>
+        <w:rPr>
+          <w:rFonts w:ascii="Times New Roman" w:hAnsi="Times New Roman" w:cs="Times New Roman"/>
+          <w:sz w:val="24"/>
+          <w:szCs w:val="24"/>
+          <w:highlight w:val="yellow"/>
+        </w:rPr>
+        <w:t xml:space="preserve">l precio de bolsa está dado por el precio de oferta obtenido por medio del despacho ideal, el cual es utilizado para valorar los intercambios en bolsa.  </w:t>
+      </w:r>
+    </w:p>
+    <w:p>
+      <w:pPr>
+        <w:jc w:val="both"/>
+        <w:rPr>
+          <w:rFonts w:ascii="Times New Roman" w:hAnsi="Times New Roman" w:cs="Times New Roman"/>
+          <w:sz w:val="24"/>
+          <w:szCs w:val="24"/>
+          <w:highlight w:val="yellow"/>
+        </w:rPr>
+      </w:pPr>
+      <w:r>
+        <w:rPr>
+          <w:rFonts w:ascii="Times New Roman" w:hAnsi="Times New Roman" w:cs="Times New Roman"/>
+          <w:sz w:val="24"/>
+          <w:szCs w:val="24"/>
+          <w:highlight w:val="yellow"/>
+        </w:rPr>
+        <w:t>El correcto funcionamiento del mercado eléctrico es fundamental para el análisis de la demanda de energía en el país</w:t>
+      </w:r>
+      <w:r>
+        <w:rPr>
+          <w:rFonts w:ascii="Times New Roman" w:hAnsi="Times New Roman" w:cs="Times New Roman"/>
+          <w:sz w:val="24"/>
+          <w:szCs w:val="24"/>
+          <w:highlight w:val="yellow"/>
+        </w:rPr>
+        <w:t>:</w:t>
+      </w:r>
+      <w:r>
+        <w:rPr>
+          <w:rFonts w:ascii="Times New Roman" w:hAnsi="Times New Roman" w:cs="Times New Roman"/>
+          <w:sz w:val="24"/>
+          <w:szCs w:val="24"/>
+          <w:highlight w:val="yellow"/>
+        </w:rPr>
+        <w:t xml:space="preserve"> si es necesario realizar estrategias en el manejo de los recursos  naturales con los que se genera energía, si la dinámica de compra y venta de energía está siendo óptima para la economía y sociedad Colombiana. Generar una proyección de estos precios permite poder hacer </w:t>
       </w:r>
       <w:r>
         <w:rPr>
@@ -545,119 +489,7 @@
           <w:highlight w:val="yellow"/>
         </w:rPr>
         <w:lastRenderedPageBreak/>
-        <w:t>adquiridos hora a hora, de cada uno de los generadores que se encuentren activos en el mercado.  A su vez, los comercializadores deben reportar los consumos de sus clientes no regulados</w:t>
-      </w:r>
-      <w:r>
-        <w:rPr>
-          <w:rFonts w:ascii="Times New Roman" w:hAnsi="Times New Roman" w:cs="Times New Roman"/>
-          <w:sz w:val="24"/>
-          <w:szCs w:val="24"/>
-          <w:highlight w:val="yellow"/>
-        </w:rPr>
-        <w:t xml:space="preserve"> y regulados</w:t>
-      </w:r>
-      <w:r>
-        <w:rPr>
-          <w:rFonts w:ascii="Times New Roman" w:hAnsi="Times New Roman" w:cs="Times New Roman"/>
-          <w:sz w:val="24"/>
-          <w:szCs w:val="24"/>
-          <w:highlight w:val="yellow"/>
-        </w:rPr>
-        <w:t xml:space="preserve"> para que, al día siguiente se cuente con las lecturas de los contadores de energía para que dicha información sea enviada de forma electrónica al ASIC (Administrador del Sistema de Intercambios Comerciales). </w:t>
-      </w:r>
-    </w:p>
-    <w:p>
-      <w:pPr>
-        <w:jc w:val="both"/>
-        <w:rPr>
-          <w:rFonts w:ascii="Times New Roman" w:hAnsi="Times New Roman" w:cs="Times New Roman"/>
-          <w:sz w:val="24"/>
-          <w:szCs w:val="24"/>
-          <w:highlight w:val="yellow"/>
-        </w:rPr>
-      </w:pPr>
-      <w:r>
-        <w:rPr>
-          <w:rFonts w:ascii="Times New Roman" w:hAnsi="Times New Roman" w:cs="Times New Roman"/>
-          <w:sz w:val="24"/>
-          <w:szCs w:val="24"/>
-          <w:highlight w:val="yellow"/>
-        </w:rPr>
-        <w:t xml:space="preserve">Poveda (2012) afirma que el despacho ideal es </w:t>
-      </w:r>
-      <w:r>
-        <w:rPr>
-          <w:rFonts w:ascii="Times New Roman" w:hAnsi="Times New Roman" w:cs="Times New Roman"/>
-          <w:sz w:val="24"/>
-          <w:szCs w:val="24"/>
-          <w:highlight w:val="yellow"/>
-        </w:rPr>
-        <w:t xml:space="preserve">el </w:t>
-      </w:r>
-      <w:r>
-        <w:rPr>
-          <w:rFonts w:ascii="Times New Roman" w:hAnsi="Times New Roman" w:cs="Times New Roman"/>
-          <w:sz w:val="24"/>
-          <w:szCs w:val="24"/>
-          <w:highlight w:val="yellow"/>
-        </w:rPr>
-        <w:t xml:space="preserve">programa de generación que está dado por el uso de los recursos más económicos hasta cubrir la demanda doméstica real, más las Transacciones Internacionales de Electricidad de Corto Plazo - TIE (exportaciones como demanda e importaciones como generación), más las pérdidas del STN (Sistema de Transmisión Nacional). Teniendo en cuenta lo anterior, </w:t>
-      </w:r>
-      <w:r>
-        <w:rPr>
-          <w:rFonts w:ascii="Times New Roman" w:hAnsi="Times New Roman" w:cs="Times New Roman"/>
-          <w:sz w:val="24"/>
-          <w:szCs w:val="24"/>
-          <w:highlight w:val="yellow"/>
-        </w:rPr>
-        <w:t>e</w:t>
-      </w:r>
-      <w:r>
-        <w:rPr>
-          <w:rFonts w:ascii="Times New Roman" w:hAnsi="Times New Roman" w:cs="Times New Roman"/>
-          <w:sz w:val="24"/>
-          <w:szCs w:val="24"/>
-          <w:highlight w:val="yellow"/>
-        </w:rPr>
-        <w:t xml:space="preserve">l precio de bolsa está dado por el precio de oferta obtenido por medio del despacho ideal, el cual es utilizado para valorar los intercambios en bolsa.  </w:t>
-      </w:r>
-    </w:p>
-    <w:p>
-      <w:pPr>
-        <w:jc w:val="both"/>
-        <w:rPr>
-          <w:rFonts w:ascii="Times New Roman" w:hAnsi="Times New Roman" w:cs="Times New Roman"/>
-          <w:sz w:val="24"/>
-          <w:szCs w:val="24"/>
-          <w:highlight w:val="yellow"/>
-        </w:rPr>
-      </w:pPr>
-      <w:r>
-        <w:rPr>
-          <w:rFonts w:ascii="Times New Roman" w:hAnsi="Times New Roman" w:cs="Times New Roman"/>
-          <w:sz w:val="24"/>
-          <w:szCs w:val="24"/>
-          <w:highlight w:val="yellow"/>
-        </w:rPr>
-        <w:t>El correcto funcionamiento del mercado eléctrico es fundamental para el análisis de la demanda de energía en el país</w:t>
-      </w:r>
-      <w:r>
-        <w:rPr>
-          <w:rFonts w:ascii="Times New Roman" w:hAnsi="Times New Roman" w:cs="Times New Roman"/>
-          <w:sz w:val="24"/>
-          <w:szCs w:val="24"/>
-          <w:highlight w:val="yellow"/>
-        </w:rPr>
-        <w:t>:</w:t>
-      </w:r>
-      <w:r>
-        <w:rPr>
-          <w:rFonts w:ascii="Times New Roman" w:hAnsi="Times New Roman" w:cs="Times New Roman"/>
-          <w:sz w:val="24"/>
-          <w:szCs w:val="24"/>
-          <w:highlight w:val="yellow"/>
-        </w:rPr>
-        <w:t xml:space="preserve"> si es necesario realizar estrategias en el manejo de los recursos  naturales con los que se genera energía, si la dinámica de compra y venta de energía está siendo óptima para la economía y sociedad Colombiana. Generar una proyección de estos precios permite poder hacer inferencia acerca de cómo el mercado puede estar funcionando y aunque este sea un sistema fluctuante, se puede generar predicciones acerca de su comportamiento.</w:t>
+        <w:t>inferencia acerca de cómo el mercado puede estar funcionando y aunque este sea un sistema fluctuante, se puede generar predicciones acerca de su comportamiento.</w:t>
       </w:r>
     </w:p>
     <w:p>
@@ -968,7 +800,6 @@
           <w:sz w:val="24"/>
           <w:szCs w:val="24"/>
         </w:rPr>
-        <w:lastRenderedPageBreak/>
         <w:t>Demanda de energía internacional</w:t>
       </w:r>
     </w:p>
@@ -1205,6 +1036,7 @@
           <w:sz w:val="24"/>
           <w:szCs w:val="24"/>
         </w:rPr>
+        <w:lastRenderedPageBreak/>
         <w:t>Métodos</w:t>
       </w:r>
     </w:p>
@@ -1509,27 +1341,7 @@
           <w:sz w:val="24"/>
           <w:szCs w:val="24"/>
         </w:rPr>
-        <w:t xml:space="preserve"> Se considera que la mejor forma de tener una herramienta interactiva y asequible para las personas para poder predecir el precio de </w:t>
-      </w:r>
-      <w:proofErr w:type="gramStart"/>
-      <w:r>
-        <w:rPr>
-          <w:rFonts w:ascii="Times New Roman" w:hAnsi="Times New Roman" w:cs="Times New Roman"/>
-          <w:bCs/>
-          <w:sz w:val="24"/>
-          <w:szCs w:val="24"/>
-        </w:rPr>
-        <w:t>bolsa,</w:t>
-      </w:r>
-      <w:proofErr w:type="gramEnd"/>
-      <w:r>
-        <w:rPr>
-          <w:rFonts w:ascii="Times New Roman" w:hAnsi="Times New Roman" w:cs="Times New Roman"/>
-          <w:bCs/>
-          <w:sz w:val="24"/>
-          <w:szCs w:val="24"/>
-        </w:rPr>
-        <w:t xml:space="preserve"> es a través de una </w:t>
+        <w:t xml:space="preserve"> Se considera que la mejor forma de tener una herramienta interactiva y asequible para las personas para poder predecir el precio de bolsa, es a través de una </w:t>
       </w:r>
       <w:r>
         <w:rPr>
@@ -1577,7 +1389,6 @@
           <w:szCs w:val="24"/>
           <w:lang w:eastAsia="es-CO"/>
         </w:rPr>
-        <w:lastRenderedPageBreak/>
         <w:drawing>
           <wp:inline distT="0" distB="0" distL="0" distR="0" wp14:anchorId="3728033A" wp14:editId="15109CD1">
             <wp:extent cx="2941320" cy="2876839"/>
@@ -1905,7 +1716,7 @@
 </file>
 
 <file path=word/numbering.xml><?xml version="1.0" encoding="utf-8"?>
-<w:numbering xmlns:wpc="http://schemas.microsoft.com/office/word/2010/wordprocessingCanvas" xmlns:cx="http://schemas.microsoft.com/office/drawing/2014/chartex" xmlns:cx1="http://schemas.microsoft.com/office/drawing/2015/9/8/chartex" xmlns:cx2="http://schemas.microsoft.com/office/drawing/2015/10/21/chartex" xmlns:cx3="http://schemas.microsoft.com/office/drawing/2016/5/9/chartex" xmlns:cx4="http://schemas.microsoft.com/office/drawing/2016/5/10/chartex" xmlns:cx5="http://schemas.microsoft.com/office/drawing/2016/5/11/chartex" xmlns:cx6="http://schemas.microsoft.com/office/drawing/2016/5/12/chartex" xmlns:cx7="http://schemas.microsoft.com/office/drawing/2016/5/13/chartex" xmlns:cx8="http://schemas.microsoft.com/office/drawing/2016/5/14/chartex" xmlns:mc="http://schemas.openxmlformats.org/markup-compatibility/2006" xmlns:aink="http://schemas.microsoft.com/office/drawing/2016/ink" xmlns:am3d="http://schemas.microsoft.com/office/drawing/2017/model3d" xmlns:o="urn:schemas-microsoft-com:office:office" xmlns:r="http://schemas.openxmlformats.org/officeDocument/2006/relationships" xmlns:m="http://schemas.openxmlformats.org/officeDocument/2006/math" xmlns:v="urn:schemas-microsoft-com:vml" xmlns:wp14="http://schemas.microsoft.com/office/word/2010/wordprocessingDrawing" xmlns:wp="http://schemas.openxmlformats.org/drawingml/2006/wordprocessingDrawing" xmlns:w10="urn:schemas-microsoft-com:office:word" xmlns:w="http://schemas.openxmlformats.org/wordprocessingml/2006/main" xmlns:w14="http://schemas.microsoft.com/office/word/2010/wordml" xmlns:w15="http://schemas.microsoft.com/office/word/2012/wordml" xmlns:w16cex="http://schemas.microsoft.com/office/word/2018/wordml/cex" xmlns:w16cid="http://schemas.microsoft.com/office/word/2016/wordml/cid" xmlns:w16="http://schemas.microsoft.com/office/word/2018/wordml" xmlns:w16sdtdh="http://schemas.microsoft.com/office/word/2020/wordml/sdtdatahash" xmlns:w16se="http://schemas.microsoft.com/office/word/2015/wordml/symex" xmlns:wpg="http://schemas.microsoft.com/office/word/2010/wordprocessingGroup" xmlns:wpi="http://schemas.microsoft.com/office/word/2010/wordprocessingInk" xmlns:wne="http://schemas.microsoft.com/office/word/2006/wordml" xmlns:wps="http://schemas.microsoft.com/office/word/2010/wordprocessingShape" mc:Ignorable="w14 w15 w16se w16cid w16 w16cex w16sdtdh wp14">
+<w:numbering xmlns:wpc="http://schemas.microsoft.com/office/word/2010/wordprocessingCanvas" xmlns:mc="http://schemas.openxmlformats.org/markup-compatibility/2006" xmlns:o="urn:schemas-microsoft-com:office:office" xmlns:r="http://schemas.openxmlformats.org/officeDocument/2006/relationships" xmlns:m="http://schemas.openxmlformats.org/officeDocument/2006/math" xmlns:v="urn:schemas-microsoft-com:vml" xmlns:wp14="http://schemas.microsoft.com/office/word/2010/wordprocessingDrawing" xmlns:wp="http://schemas.openxmlformats.org/drawingml/2006/wordprocessingDrawing" xmlns:w10="urn:schemas-microsoft-com:office:word" xmlns:w="http://schemas.openxmlformats.org/wordprocessingml/2006/main" xmlns:w14="http://schemas.microsoft.com/office/word/2010/wordml" xmlns:w15="http://schemas.microsoft.com/office/word/2012/wordml" xmlns:wpg="http://schemas.microsoft.com/office/word/2010/wordprocessingGroup" xmlns:wpi="http://schemas.microsoft.com/office/word/2010/wordprocessingInk" xmlns:wne="http://schemas.microsoft.com/office/word/2006/wordml" xmlns:wps="http://schemas.microsoft.com/office/word/2010/wordprocessingShape" mc:Ignorable="w14 w15 wp14">
   <w:abstractNum w:abstractNumId="0" w15:restartNumberingAfterBreak="0">
     <w:nsid w:val="50CB4CAA"/>
     <w:multiLevelType w:val="hybridMultilevel"/>
@@ -2234,7 +2045,7 @@
 </file>
 
 <file path=word/styles.xml><?xml version="1.0" encoding="utf-8"?>
-<w:styles xmlns:mc="http://schemas.openxmlformats.org/markup-compatibility/2006" xmlns:r="http://schemas.openxmlformats.org/officeDocument/2006/relationships" xmlns:w="http://schemas.openxmlformats.org/wordprocessingml/2006/main" xmlns:w14="http://schemas.microsoft.com/office/word/2010/wordml" xmlns:w15="http://schemas.microsoft.com/office/word/2012/wordml" xmlns:w16cex="http://schemas.microsoft.com/office/word/2018/wordml/cex" xmlns:w16cid="http://schemas.microsoft.com/office/word/2016/wordml/cid" xmlns:w16="http://schemas.microsoft.com/office/word/2018/wordml" xmlns:w16sdtdh="http://schemas.microsoft.com/office/word/2020/wordml/sdtdatahash" xmlns:w16se="http://schemas.microsoft.com/office/word/2015/wordml/symex" mc:Ignorable="w14 w15 w16se w16cid w16 w16cex w16sdtdh">
+<w:styles xmlns:mc="http://schemas.openxmlformats.org/markup-compatibility/2006" xmlns:r="http://schemas.openxmlformats.org/officeDocument/2006/relationships" xmlns:w="http://schemas.openxmlformats.org/wordprocessingml/2006/main" xmlns:w14="http://schemas.microsoft.com/office/word/2010/wordml" xmlns:w15="http://schemas.microsoft.com/office/word/2012/wordml" mc:Ignorable="w14 w15">
   <w:docDefaults>
     <w:rPrDefault>
       <w:rPr>
@@ -2250,7 +2061,7 @@
       </w:pPr>
     </w:pPrDefault>
   </w:docDefaults>
-  <w:latentStyles w:defLockedState="0" w:defUIPriority="99" w:defSemiHidden="0" w:defUnhideWhenUsed="0" w:defQFormat="0" w:count="376">
+  <w:latentStyles w:defLockedState="0" w:defUIPriority="99" w:defSemiHidden="0" w:defUnhideWhenUsed="0" w:defQFormat="0" w:count="371">
     <w:lsdException w:name="Normal" w:uiPriority="0" w:qFormat="1"/>
     <w:lsdException w:name="heading 1" w:uiPriority="9" w:qFormat="1"/>
     <w:lsdException w:name="heading 2" w:semiHidden="1" w:uiPriority="9" w:unhideWhenUsed="1" w:qFormat="1"/>
@@ -2356,6 +2167,7 @@
     <w:lsdException w:name="HTML Sample" w:semiHidden="1" w:unhideWhenUsed="1"/>
     <w:lsdException w:name="HTML Typewriter" w:semiHidden="1" w:unhideWhenUsed="1"/>
     <w:lsdException w:name="HTML Variable" w:semiHidden="1" w:unhideWhenUsed="1"/>
+    <w:lsdException w:name="Normal Table" w:semiHidden="1" w:unhideWhenUsed="1"/>
     <w:lsdException w:name="annotation subject" w:semiHidden="1" w:unhideWhenUsed="1"/>
     <w:lsdException w:name="No List" w:semiHidden="1" w:unhideWhenUsed="1"/>
     <w:lsdException w:name="Outline List 1" w:semiHidden="1" w:unhideWhenUsed="1"/>
@@ -2398,8 +2210,11 @@
     <w:lsdException w:name="Table Contemporary" w:semiHidden="1" w:unhideWhenUsed="1"/>
     <w:lsdException w:name="Table Elegant" w:semiHidden="1" w:unhideWhenUsed="1"/>
     <w:lsdException w:name="Table Professional" w:semiHidden="1" w:unhideWhenUsed="1"/>
+    <w:lsdException w:name="Table Subtle 1" w:semiHidden="1" w:unhideWhenUsed="1"/>
     <w:lsdException w:name="Table Subtle 2" w:semiHidden="1" w:unhideWhenUsed="1"/>
     <w:lsdException w:name="Table Web 1" w:semiHidden="1" w:unhideWhenUsed="1"/>
+    <w:lsdException w:name="Table Web 2" w:semiHidden="1" w:unhideWhenUsed="1"/>
+    <w:lsdException w:name="Table Web 3" w:semiHidden="1" w:unhideWhenUsed="1"/>
     <w:lsdException w:name="Balloon Text" w:semiHidden="1" w:unhideWhenUsed="1"/>
     <w:lsdException w:name="Table Grid" w:uiPriority="39"/>
     <w:lsdException w:name="Table Theme" w:semiHidden="1" w:unhideWhenUsed="1"/>
@@ -2618,11 +2433,6 @@
     <w:lsdException w:name="List Table 5 Dark Accent 6" w:uiPriority="50"/>
     <w:lsdException w:name="List Table 6 Colorful Accent 6" w:uiPriority="51"/>
     <w:lsdException w:name="List Table 7 Colorful Accent 6" w:uiPriority="52"/>
-    <w:lsdException w:name="Mention" w:semiHidden="1" w:unhideWhenUsed="1"/>
-    <w:lsdException w:name="Smart Hyperlink" w:semiHidden="1" w:unhideWhenUsed="1"/>
-    <w:lsdException w:name="Hashtag" w:semiHidden="1" w:unhideWhenUsed="1"/>
-    <w:lsdException w:name="Unresolved Mention" w:semiHidden="1" w:unhideWhenUsed="1"/>
-    <w:lsdException w:name="Smart Link" w:semiHidden="1" w:unhideWhenUsed="1"/>
   </w:latentStyles>
   <w:style w:type="paragraph" w:default="1" w:styleId="Normal">
     <w:name w:val="Normal"/>
@@ -3031,7 +2841,7 @@
 </file>
 
 <file path=customXml/itemProps1.xml><?xml version="1.0" encoding="utf-8"?>
-<ds:datastoreItem xmlns:ds="http://schemas.openxmlformats.org/officeDocument/2006/customXml" ds:itemID="{78356E65-DD47-4BBC-AE77-416245E43B5A}">
+<ds:datastoreItem xmlns:ds="http://schemas.openxmlformats.org/officeDocument/2006/customXml" ds:itemID="{D1A1402E-90C0-4FD8-9AB2-70DF2EACEF37}">
   <ds:schemaRefs>
     <ds:schemaRef ds:uri="http://schemas.openxmlformats.org/officeDocument/2006/bibliography"/>
   </ds:schemaRefs>

</xml_diff>